<commit_message>
where, let, common words and categories.
</commit_message>
<xml_diff>
--- a/docs/HQ.docx
+++ b/docs/HQ.docx
@@ -93,11 +93,6 @@
       </w:r>
     </w:p>
     <w:p>
-      <w:pPr>
-        <w:rPr>
-          <w:lang w:val="en-US"/>
-        </w:rPr>
-      </w:pPr>
       <w:r>
         <w:t>Все задания на работу с хэшами в языке представляют собой предложения разделенные точкой с запятой «</w:t>
       </w:r>
@@ -155,14 +150,1488 @@
         <w:t>)</w:t>
       </w:r>
       <w:r>
-        <w:rPr>
-          <w:lang w:val="en-US"/>
-        </w:rPr>
         <w:t>.</w:t>
+      </w:r>
+      <w:r>
+        <w:t xml:space="preserve"> </w:t>
+      </w:r>
+      <w:r>
+        <w:t>В файле может быть произвольное количество запросов, но не более 10 тыс. (по соображениям производительности).</w:t>
+      </w:r>
+    </w:p>
+    <w:p>
+      <w:r>
+        <w:t>Пробельные символы в запросах (переводы строк, табуляторы и пр.) не учитываются, за исключением тех, что находятся собственно в данных (строках в кавычках или апострофах).</w:t>
+      </w:r>
+    </w:p>
+    <w:p>
+      <w:pPr>
+        <w:pStyle w:val="Heading3"/>
+      </w:pPr>
+      <w:r>
+        <w:t>Общий вид запросов</w:t>
+      </w:r>
+    </w:p>
+    <w:p>
+      <w:r>
+        <w:t>Все запросы имеют вид:</w:t>
+      </w:r>
+    </w:p>
+    <w:p>
+      <w:pPr>
+        <w:rPr>
+          <w:rFonts w:ascii="Courier New" w:hAnsi="Courier New" w:cs="Courier New"/>
+        </w:rPr>
+      </w:pPr>
+      <w:proofErr w:type="gramStart"/>
+      <w:r>
+        <w:rPr>
+          <w:rFonts w:ascii="Courier New" w:hAnsi="Courier New" w:cs="Courier New"/>
+          <w:b/>
+          <w:lang w:val="en-US"/>
+        </w:rPr>
+        <w:t>for</w:t>
+      </w:r>
+      <w:proofErr w:type="gramEnd"/>
+      <w:r>
+        <w:rPr>
+          <w:rFonts w:ascii="Courier New" w:hAnsi="Courier New" w:cs="Courier New"/>
+        </w:rPr>
+        <w:t xml:space="preserve"> </w:t>
+      </w:r>
+      <w:r>
+        <w:rPr>
+          <w:rFonts w:ascii="Courier New" w:hAnsi="Courier New" w:cs="Courier New"/>
+        </w:rPr>
+        <w:t>…</w:t>
+      </w:r>
+      <w:r>
+        <w:rPr>
+          <w:rFonts w:ascii="Courier New" w:hAnsi="Courier New" w:cs="Courier New"/>
+        </w:rPr>
+        <w:t xml:space="preserve"> </w:t>
+      </w:r>
+      <w:r>
+        <w:rPr>
+          <w:rFonts w:ascii="Courier New" w:hAnsi="Courier New" w:cs="Courier New"/>
+          <w:b/>
+          <w:lang w:val="en-US"/>
+        </w:rPr>
+        <w:t>do</w:t>
+      </w:r>
+      <w:r>
+        <w:rPr>
+          <w:rFonts w:ascii="Courier New" w:hAnsi="Courier New" w:cs="Courier New"/>
+        </w:rPr>
+        <w:t xml:space="preserve"> </w:t>
+      </w:r>
+      <w:r>
+        <w:rPr>
+          <w:rFonts w:ascii="Courier New" w:hAnsi="Courier New" w:cs="Courier New"/>
+        </w:rPr>
+        <w:t>…</w:t>
+      </w:r>
+      <w:r>
+        <w:rPr>
+          <w:rFonts w:ascii="Courier New" w:hAnsi="Courier New" w:cs="Courier New"/>
+        </w:rPr>
+        <w:t>;</w:t>
+      </w:r>
+    </w:p>
+    <w:p>
+      <w:r>
+        <w:t xml:space="preserve">После </w:t>
+      </w:r>
+      <w:r>
+        <w:rPr>
+          <w:lang w:val="en-US"/>
+        </w:rPr>
+        <w:t>for</w:t>
+      </w:r>
+      <w:r>
+        <w:t xml:space="preserve"> </w:t>
+      </w:r>
+      <w:r>
+        <w:t xml:space="preserve">и </w:t>
+      </w:r>
+      <w:r>
+        <w:rPr>
+          <w:lang w:val="en-US"/>
+        </w:rPr>
+        <w:t>do</w:t>
+      </w:r>
+      <w:r>
+        <w:t xml:space="preserve"> </w:t>
+      </w:r>
+      <w:r>
+        <w:t xml:space="preserve">идут инструкции специфичные для каждой из категорий запроса (см. </w:t>
+      </w:r>
+      <w:r>
+        <w:t>далее</w:t>
+      </w:r>
+      <w:r>
+        <w:t>)</w:t>
+      </w:r>
+      <w:r>
+        <w:t>.</w:t>
+      </w:r>
+    </w:p>
+    <w:p>
+      <w:r>
+        <w:t>Точка с запятой в конце запроса обязательна, даже в случае единичного запроса.</w:t>
+      </w:r>
+    </w:p>
+    <w:p>
+      <w:r>
+        <w:t xml:space="preserve">В инструкциях после </w:t>
+      </w:r>
+      <w:r>
+        <w:rPr>
+          <w:rFonts w:ascii="Courier New" w:hAnsi="Courier New" w:cs="Courier New"/>
+          <w:b/>
+          <w:lang w:val="en-US"/>
+        </w:rPr>
+        <w:t>for</w:t>
+      </w:r>
+      <w:r>
+        <w:t xml:space="preserve">, но до </w:t>
+      </w:r>
+      <w:r>
+        <w:rPr>
+          <w:rFonts w:ascii="Courier New" w:hAnsi="Courier New" w:cs="Courier New"/>
+          <w:b/>
+          <w:lang w:val="en-US"/>
+        </w:rPr>
+        <w:t>do</w:t>
+      </w:r>
+      <w:r>
+        <w:t xml:space="preserve"> </w:t>
+      </w:r>
+      <w:r>
+        <w:t xml:space="preserve">могут встречаться подвыражения </w:t>
+      </w:r>
+      <w:r>
+        <w:rPr>
+          <w:rFonts w:ascii="Courier New" w:hAnsi="Courier New" w:cs="Courier New"/>
+          <w:b/>
+          <w:lang w:val="en-US"/>
+        </w:rPr>
+        <w:t>let</w:t>
+      </w:r>
+      <w:r>
+        <w:t xml:space="preserve"> и </w:t>
+      </w:r>
+      <w:r>
+        <w:rPr>
+          <w:rFonts w:ascii="Courier New" w:hAnsi="Courier New" w:cs="Courier New"/>
+          <w:b/>
+          <w:lang w:val="en-US"/>
+        </w:rPr>
+        <w:t>where</w:t>
+      </w:r>
+      <w:r>
+        <w:t xml:space="preserve"> </w:t>
+      </w:r>
+      <w:r>
+        <w:t>не являющиеся обязательными</w:t>
+      </w:r>
+      <w:r>
+        <w:t>.</w:t>
+      </w:r>
+    </w:p>
+    <w:p>
+      <w:pPr>
+        <w:pStyle w:val="Heading3"/>
+        <w:rPr>
+          <w:lang w:val="en-US"/>
+        </w:rPr>
+      </w:pPr>
+      <w:r>
+        <w:t xml:space="preserve">Подвыражение </w:t>
+      </w:r>
+      <w:r>
+        <w:rPr>
+          <w:lang w:val="en-US"/>
+        </w:rPr>
+        <w:t>let</w:t>
+      </w:r>
+    </w:p>
+    <w:p>
+      <w:r>
+        <w:t xml:space="preserve">Подвыражение </w:t>
+      </w:r>
+      <w:r>
+        <w:rPr>
+          <w:rFonts w:ascii="Courier New" w:hAnsi="Courier New" w:cs="Courier New"/>
+          <w:b/>
+          <w:lang w:val="en-US"/>
+        </w:rPr>
+        <w:t>let</w:t>
+      </w:r>
+      <w:r>
+        <w:t xml:space="preserve"> </w:t>
+      </w:r>
+      <w:r>
+        <w:t xml:space="preserve">не является обязательным и может быть опущено. Также, могут быть опущены отдельные части выражения. </w:t>
+      </w:r>
+    </w:p>
+    <w:p>
+      <w:r>
+        <w:t xml:space="preserve">Подвыражение </w:t>
+      </w:r>
+      <w:r>
+        <w:rPr>
+          <w:rFonts w:ascii="Courier New" w:hAnsi="Courier New" w:cs="Courier New"/>
+          <w:b/>
+          <w:lang w:val="en-US"/>
+        </w:rPr>
+        <w:t>let</w:t>
+      </w:r>
+      <w:r>
+        <w:t xml:space="preserve"> </w:t>
+      </w:r>
+      <w:r>
+        <w:t xml:space="preserve"> </w:t>
+      </w:r>
+      <w:r>
+        <w:t>содержит список инструкций с разделителем запятой, порядок инструкций не имеет значения. Инструкция имеет следующий вид:</w:t>
+      </w:r>
+    </w:p>
+    <w:p>
+      <w:r>
+        <w:t>&lt;</w:t>
+      </w:r>
+      <w:r>
+        <w:t>переменная</w:t>
+      </w:r>
+      <w:r>
+        <w:t>&gt;.&lt;</w:t>
+      </w:r>
+      <w:r>
+        <w:t>имя атрибута</w:t>
+      </w:r>
+      <w:r>
+        <w:t>&gt;</w:t>
+      </w:r>
+      <w:r>
+        <w:t xml:space="preserve"> = </w:t>
+      </w:r>
+      <w:r>
+        <w:t>&lt;</w:t>
+      </w:r>
+      <w:r>
+        <w:t>значение атрибута</w:t>
+      </w:r>
+      <w:r>
+        <w:t>&gt;</w:t>
+      </w:r>
+    </w:p>
+    <w:p>
+      <w:pPr>
+        <w:rPr>
+          <w:lang w:val="en-US"/>
+        </w:rPr>
+      </w:pPr>
+      <w:r>
+        <w:t xml:space="preserve">Переменная — это любая последовательность латинских букв и цифр, но начинаться она должна </w:t>
+      </w:r>
+      <w:r>
+        <w:rPr>
+          <w:b/>
+        </w:rPr>
+        <w:t>обязательно</w:t>
+      </w:r>
+      <w:r>
+        <w:t xml:space="preserve"> с буквы.</w:t>
+      </w:r>
+      <w:r>
+        <w:t xml:space="preserve"> </w:t>
+      </w:r>
+      <w:r>
+        <w:t xml:space="preserve">Переменная должна быть задано до </w:t>
+      </w:r>
+      <w:r>
+        <w:rPr>
+          <w:rFonts w:ascii="Courier New" w:hAnsi="Courier New" w:cs="Courier New"/>
+          <w:b/>
+          <w:lang w:val="en-US"/>
+        </w:rPr>
+        <w:t>let</w:t>
+      </w:r>
+      <w:r>
+        <w:rPr>
+          <w:lang w:val="en-US"/>
+        </w:rPr>
+        <w:t>.</w:t>
+      </w:r>
+    </w:p>
+    <w:p>
+      <w:r>
+        <w:t>Имя атрибута является одним из зарезервированных имен.</w:t>
+      </w:r>
+    </w:p>
+    <w:p>
+      <w:r>
+        <w:t>Значением атрибута является либо строка (в апострофах или кавычках), либо целое число.</w:t>
+      </w:r>
+    </w:p>
+    <w:p>
+      <w:pPr>
+        <w:pStyle w:val="Heading3"/>
+        <w:rPr>
+          <w:lang w:val="en-US"/>
+        </w:rPr>
+      </w:pPr>
+      <w:r>
+        <w:t xml:space="preserve">Подвыражение </w:t>
+      </w:r>
+      <w:r>
+        <w:rPr>
+          <w:lang w:val="en-US"/>
+        </w:rPr>
+        <w:t>where</w:t>
+      </w:r>
+    </w:p>
+    <w:p>
+      <w:r>
+        <w:t xml:space="preserve">Подвыражение </w:t>
+      </w:r>
+      <w:r>
+        <w:rPr>
+          <w:rFonts w:ascii="Courier New" w:hAnsi="Courier New" w:cs="Courier New"/>
+          <w:b/>
+          <w:lang w:val="en-US"/>
+        </w:rPr>
+        <w:t>where</w:t>
+      </w:r>
+      <w:r>
+        <w:t xml:space="preserve"> </w:t>
+      </w:r>
+      <w:r>
+        <w:t>используется для задания условий, например для фильтрации файлов по некоторым признакам.</w:t>
+      </w:r>
+    </w:p>
+    <w:p>
+      <w:proofErr w:type="gramStart"/>
+      <w:r>
+        <w:rPr>
+          <w:rFonts w:ascii="Courier New" w:hAnsi="Courier New" w:cs="Courier New"/>
+          <w:b/>
+          <w:lang w:val="en-US"/>
+        </w:rPr>
+        <w:t>where</w:t>
+      </w:r>
+      <w:proofErr w:type="gramEnd"/>
+      <w:r>
+        <w:t xml:space="preserve"> </w:t>
+      </w:r>
+      <w:r>
+        <w:rPr>
+          <w:lang w:val="en-US"/>
+        </w:rPr>
+        <w:t>c</w:t>
+      </w:r>
+      <w:r>
+        <w:t>остоит</w:t>
+      </w:r>
+      <w:r>
+        <w:t xml:space="preserve"> </w:t>
+      </w:r>
+      <w:r>
+        <w:t>из выражений вида:</w:t>
+      </w:r>
+    </w:p>
+    <w:p>
+      <w:pPr>
+        <w:rPr>
+          <w:lang w:val="en-US"/>
+        </w:rPr>
+      </w:pPr>
+      <w:r>
+        <w:t>&lt;</w:t>
+      </w:r>
+      <w:r>
+        <w:t>переменная</w:t>
+      </w:r>
+      <w:r>
+        <w:t>&gt;.&lt;</w:t>
+      </w:r>
+      <w:r>
+        <w:t>имя атрибута</w:t>
+      </w:r>
+      <w:r>
+        <w:t>&gt;</w:t>
+      </w:r>
+      <w:r>
+        <w:t xml:space="preserve"> </w:t>
+      </w:r>
+      <w:r>
+        <w:t>&lt;</w:t>
+      </w:r>
+      <w:r>
+        <w:t>условный оператор</w:t>
+      </w:r>
+      <w:r>
+        <w:t>&gt;</w:t>
+      </w:r>
+      <w:r>
+        <w:t xml:space="preserve"> </w:t>
+      </w:r>
+      <w:r>
+        <w:t>&lt;</w:t>
+      </w:r>
+      <w:r>
+        <w:t>значение</w:t>
+      </w:r>
+      <w:r>
+        <w:t>&gt;</w:t>
+      </w:r>
+    </w:p>
+    <w:p>
+      <w:r>
+        <w:lastRenderedPageBreak/>
+        <w:t>Соединенных операторами конъюнкции</w:t>
+      </w:r>
+      <w:r>
+        <w:t xml:space="preserve"> (логическое И)</w:t>
+      </w:r>
+      <w:r>
+        <w:t xml:space="preserve"> — </w:t>
+      </w:r>
+      <w:r>
+        <w:rPr>
+          <w:rFonts w:ascii="Courier New" w:hAnsi="Courier New" w:cs="Courier New"/>
+          <w:b/>
+          <w:lang w:val="en-US"/>
+        </w:rPr>
+        <w:t>and</w:t>
+      </w:r>
+      <w:r>
+        <w:t xml:space="preserve"> и дизъюнкции</w:t>
+      </w:r>
+      <w:r>
+        <w:t xml:space="preserve"> (логическое ИЛИ)</w:t>
+      </w:r>
+      <w:r>
+        <w:t xml:space="preserve"> — </w:t>
+      </w:r>
+      <w:r>
+        <w:rPr>
+          <w:rFonts w:ascii="Courier New" w:hAnsi="Courier New" w:cs="Courier New"/>
+          <w:b/>
+          <w:lang w:val="en-US"/>
+        </w:rPr>
+        <w:t>or</w:t>
+      </w:r>
+      <w:r>
+        <w:t>.</w:t>
+      </w:r>
+    </w:p>
+    <w:p>
+      <w:pPr>
+        <w:rPr>
+          <w:lang w:val="en-US"/>
+        </w:rPr>
+      </w:pPr>
+      <w:r>
+        <w:t xml:space="preserve">Переменная — это любая последовательность латинских букв и цифр, но начинаться она должна </w:t>
+      </w:r>
+      <w:r>
+        <w:rPr>
+          <w:b/>
+        </w:rPr>
+        <w:t>обязательно</w:t>
+      </w:r>
+      <w:r>
+        <w:t xml:space="preserve"> с буквы.</w:t>
+      </w:r>
+      <w:r>
+        <w:t xml:space="preserve"> </w:t>
+      </w:r>
+      <w:r>
+        <w:t xml:space="preserve">Переменная должна быть задано до </w:t>
+      </w:r>
+      <w:r>
+        <w:rPr>
+          <w:rFonts w:ascii="Courier New" w:hAnsi="Courier New" w:cs="Courier New"/>
+          <w:b/>
+          <w:lang w:val="en-US"/>
+        </w:rPr>
+        <w:t>where</w:t>
+      </w:r>
+      <w:r>
+        <w:rPr>
+          <w:lang w:val="en-US"/>
+        </w:rPr>
+        <w:t>.</w:t>
+      </w:r>
+    </w:p>
+    <w:p>
+      <w:r>
+        <w:t>Условный оператор — это один из следующий операторов:</w:t>
+      </w:r>
+    </w:p>
+    <w:p>
+      <w:pPr>
+        <w:pStyle w:val="ListParagraph"/>
+        <w:numPr>
+          <w:ilvl w:val="0"/>
+          <w:numId w:val="4"/>
+        </w:numPr>
+      </w:pPr>
+      <w:r>
+        <w:rPr>
+          <w:b/>
+        </w:rPr>
+        <w:t>==</w:t>
+      </w:r>
+      <w:r>
+        <w:t xml:space="preserve"> (равно)</w:t>
+      </w:r>
+    </w:p>
+    <w:p>
+      <w:pPr>
+        <w:pStyle w:val="ListParagraph"/>
+        <w:numPr>
+          <w:ilvl w:val="0"/>
+          <w:numId w:val="4"/>
+        </w:numPr>
+      </w:pPr>
+      <w:r>
+        <w:rPr>
+          <w:b/>
+        </w:rPr>
+        <w:t>!=</w:t>
+      </w:r>
+      <w:r>
+        <w:t xml:space="preserve"> </w:t>
+      </w:r>
+      <w:r>
+        <w:t>(</w:t>
+      </w:r>
+      <w:r>
+        <w:t xml:space="preserve">не </w:t>
+      </w:r>
+      <w:r>
+        <w:t>равно)</w:t>
+      </w:r>
+    </w:p>
+    <w:p>
+      <w:pPr>
+        <w:pStyle w:val="ListParagraph"/>
+        <w:numPr>
+          <w:ilvl w:val="0"/>
+          <w:numId w:val="4"/>
+        </w:numPr>
+      </w:pPr>
+      <w:r>
+        <w:rPr>
+          <w:b/>
+          <w:lang w:val="en-US"/>
+        </w:rPr>
+        <w:t>&gt;</w:t>
+      </w:r>
+      <w:r>
+        <w:rPr>
+          <w:b/>
+        </w:rPr>
+        <w:t xml:space="preserve"> </w:t>
+      </w:r>
+      <w:r>
+        <w:t>(больше)</w:t>
+      </w:r>
+    </w:p>
+    <w:p>
+      <w:pPr>
+        <w:pStyle w:val="ListParagraph"/>
+        <w:numPr>
+          <w:ilvl w:val="0"/>
+          <w:numId w:val="4"/>
+        </w:numPr>
+      </w:pPr>
+      <w:r>
+        <w:rPr>
+          <w:b/>
+          <w:lang w:val="en-US"/>
+        </w:rPr>
+        <w:t>&lt;</w:t>
+      </w:r>
+      <w:r>
+        <w:t xml:space="preserve"> (меньше)</w:t>
+      </w:r>
+    </w:p>
+    <w:p>
+      <w:pPr>
+        <w:pStyle w:val="ListParagraph"/>
+        <w:numPr>
+          <w:ilvl w:val="0"/>
+          <w:numId w:val="4"/>
+        </w:numPr>
+      </w:pPr>
+      <w:r>
+        <w:rPr>
+          <w:b/>
+          <w:lang w:val="en-US"/>
+        </w:rPr>
+        <w:t>&gt;=</w:t>
+      </w:r>
+      <w:r>
+        <w:t xml:space="preserve"> (больше или равно)</w:t>
+      </w:r>
+    </w:p>
+    <w:p>
+      <w:pPr>
+        <w:pStyle w:val="ListParagraph"/>
+        <w:numPr>
+          <w:ilvl w:val="0"/>
+          <w:numId w:val="4"/>
+        </w:numPr>
+      </w:pPr>
+      <w:r>
+        <w:rPr>
+          <w:b/>
+          <w:lang w:val="en-US"/>
+        </w:rPr>
+        <w:t>&lt;=</w:t>
+      </w:r>
+      <w:r>
+        <w:t xml:space="preserve"> (меньше или равно)</w:t>
+      </w:r>
+    </w:p>
+    <w:p>
+      <w:pPr>
+        <w:pStyle w:val="ListParagraph"/>
+        <w:numPr>
+          <w:ilvl w:val="0"/>
+          <w:numId w:val="4"/>
+        </w:numPr>
+      </w:pPr>
+      <w:r>
+        <w:rPr>
+          <w:b/>
+          <w:lang w:val="en-US"/>
+        </w:rPr>
+        <w:t>~</w:t>
+      </w:r>
+      <w:r>
+        <w:t xml:space="preserve"> (соответствует регулярному выражению)</w:t>
+      </w:r>
+    </w:p>
+    <w:p>
+      <w:pPr>
+        <w:pStyle w:val="ListParagraph"/>
+        <w:numPr>
+          <w:ilvl w:val="0"/>
+          <w:numId w:val="4"/>
+        </w:numPr>
+      </w:pPr>
+      <w:r>
+        <w:rPr>
+          <w:b/>
+          <w:lang w:val="en-US"/>
+        </w:rPr>
+        <w:t>!~</w:t>
+      </w:r>
+      <w:r>
+        <w:t xml:space="preserve"> </w:t>
+      </w:r>
+      <w:r>
+        <w:t>(</w:t>
+      </w:r>
+      <w:r>
+        <w:t xml:space="preserve">не </w:t>
+      </w:r>
+      <w:r>
+        <w:t>соответствует регулярному выражению)</w:t>
+      </w:r>
+    </w:p>
+    <w:p>
+      <w:r>
+        <w:t>Для групп</w:t>
       </w:r>
       <w:bookmarkStart w:id="0" w:name="_GoBack"/>
       <w:bookmarkEnd w:id="0"/>
-    </w:p>
+      <w:r>
+        <w:t>ировки частей выражения (изменения порядка выполнения условных операторов) могут быть использованы круглые скобки.</w:t>
+      </w:r>
+    </w:p>
+    <w:p>
+      <w:pPr>
+        <w:pStyle w:val="Heading3"/>
+      </w:pPr>
+      <w:r>
+        <w:t>Категории запросов</w:t>
+      </w:r>
+    </w:p>
+    <w:p>
+      <w:r>
+        <w:t>В</w:t>
+      </w:r>
+      <w:r>
+        <w:t>се запросы можно разделить на 4 категории</w:t>
+      </w:r>
+      <w:r>
+        <w:t>:</w:t>
+      </w:r>
+    </w:p>
+    <w:p>
+      <w:pPr>
+        <w:pStyle w:val="ListParagraph"/>
+        <w:numPr>
+          <w:ilvl w:val="0"/>
+          <w:numId w:val="1"/>
+        </w:numPr>
+      </w:pPr>
+      <w:r>
+        <w:t>Запросы на вычисление хэша строки</w:t>
+      </w:r>
+    </w:p>
+    <w:p>
+      <w:pPr>
+        <w:pStyle w:val="ListParagraph"/>
+        <w:numPr>
+          <w:ilvl w:val="0"/>
+          <w:numId w:val="1"/>
+        </w:numPr>
+      </w:pPr>
+      <w:r>
+        <w:t>Запросы на восстановление строки по её хэшу</w:t>
+      </w:r>
+    </w:p>
+    <w:p>
+      <w:pPr>
+        <w:pStyle w:val="ListParagraph"/>
+        <w:numPr>
+          <w:ilvl w:val="0"/>
+          <w:numId w:val="1"/>
+        </w:numPr>
+      </w:pPr>
+      <w:r>
+        <w:t>Запросы на вычисление хэша отдельных файлов</w:t>
+      </w:r>
+    </w:p>
+    <w:p>
+      <w:pPr>
+        <w:pStyle w:val="ListParagraph"/>
+        <w:numPr>
+          <w:ilvl w:val="0"/>
+          <w:numId w:val="1"/>
+        </w:numPr>
+      </w:pPr>
+      <w:r>
+        <w:t>Запросы на вычисление хэша файлов в заданном каталоге</w:t>
+      </w:r>
+    </w:p>
+    <w:p>
+      <w:pPr>
+        <w:pStyle w:val="Heading4"/>
+      </w:pPr>
+      <w:r>
+        <w:t>Запросы на вычисление хэша строки</w:t>
+      </w:r>
+    </w:p>
+    <w:p>
+      <w:r>
+        <w:t>Запросы имеют следующий вид:</w:t>
+      </w:r>
+    </w:p>
+    <w:p>
+      <w:pPr>
+        <w:rPr>
+          <w:rFonts w:ascii="Courier New" w:hAnsi="Courier New" w:cs="Courier New"/>
+          <w:lang w:val="en-US"/>
+        </w:rPr>
+      </w:pPr>
+      <w:proofErr w:type="gramStart"/>
+      <w:r>
+        <w:rPr>
+          <w:rFonts w:ascii="Courier New" w:hAnsi="Courier New" w:cs="Courier New"/>
+          <w:b/>
+          <w:lang w:val="en-US"/>
+        </w:rPr>
+        <w:t>for</w:t>
+      </w:r>
+      <w:proofErr w:type="gramEnd"/>
+      <w:r>
+        <w:rPr>
+          <w:rFonts w:ascii="Courier New" w:hAnsi="Courier New" w:cs="Courier New"/>
+          <w:lang w:val="en-US"/>
+        </w:rPr>
+        <w:t xml:space="preserve"> </w:t>
+      </w:r>
+      <w:r>
+        <w:rPr>
+          <w:rFonts w:ascii="Courier New" w:hAnsi="Courier New" w:cs="Courier New"/>
+          <w:b/>
+          <w:lang w:val="en-US"/>
+        </w:rPr>
+        <w:t>string</w:t>
+      </w:r>
+      <w:r>
+        <w:rPr>
+          <w:rFonts w:ascii="Courier New" w:hAnsi="Courier New" w:cs="Courier New"/>
+          <w:lang w:val="en-US"/>
+        </w:rPr>
+        <w:t xml:space="preserve"> '&lt;</w:t>
+      </w:r>
+      <w:r>
+        <w:rPr>
+          <w:rFonts w:ascii="Courier New" w:hAnsi="Courier New" w:cs="Courier New"/>
+        </w:rPr>
+        <w:t>строка</w:t>
+      </w:r>
+      <w:r>
+        <w:rPr>
+          <w:rFonts w:ascii="Courier New" w:hAnsi="Courier New" w:cs="Courier New"/>
+          <w:lang w:val="en-US"/>
+        </w:rPr>
+        <w:t xml:space="preserve">&gt;' </w:t>
+      </w:r>
+      <w:r>
+        <w:rPr>
+          <w:rFonts w:ascii="Courier New" w:hAnsi="Courier New" w:cs="Courier New"/>
+          <w:b/>
+          <w:lang w:val="en-US"/>
+        </w:rPr>
+        <w:t>do</w:t>
+      </w:r>
+      <w:r>
+        <w:rPr>
+          <w:rFonts w:ascii="Courier New" w:hAnsi="Courier New" w:cs="Courier New"/>
+          <w:lang w:val="en-US"/>
+        </w:rPr>
+        <w:t xml:space="preserve"> &lt;</w:t>
+      </w:r>
+      <w:r>
+        <w:rPr>
+          <w:rFonts w:ascii="Courier New" w:hAnsi="Courier New" w:cs="Courier New"/>
+        </w:rPr>
+        <w:t>хэш</w:t>
+      </w:r>
+      <w:r>
+        <w:rPr>
+          <w:rFonts w:ascii="Courier New" w:hAnsi="Courier New" w:cs="Courier New"/>
+          <w:lang w:val="en-US"/>
+        </w:rPr>
+        <w:t>&gt;</w:t>
+      </w:r>
+      <w:r>
+        <w:rPr>
+          <w:rFonts w:ascii="Courier New" w:hAnsi="Courier New" w:cs="Courier New"/>
+          <w:lang w:val="en-US"/>
+        </w:rPr>
+        <w:t>;</w:t>
+      </w:r>
+    </w:p>
+    <w:p>
+      <w:r>
+        <w:t>Строка может быть как в апострофах (одиночных кавычках), так и в обычных кавычках (двойных кавычках).</w:t>
+      </w:r>
+      <w:r>
+        <w:t xml:space="preserve"> В запросах передаваемых через командную строку должны использоваться апострофы (понятно почему), в запросах из файлов можно использовать любые кавычки.</w:t>
+      </w:r>
+      <w:r>
+        <w:t xml:space="preserve"> </w:t>
+      </w:r>
+      <w:r>
+        <w:t>Хэш может принимать</w:t>
+      </w:r>
+      <w:r>
+        <w:t xml:space="preserve"> </w:t>
+      </w:r>
+      <w:r>
+        <w:t>одно из следующих значений</w:t>
+      </w:r>
+      <w:r>
+        <w:t xml:space="preserve"> (</w:t>
+      </w:r>
+      <w:r>
+        <w:t>регистр имеет значение</w:t>
+      </w:r>
+      <w:r>
+        <w:t>)</w:t>
+      </w:r>
+      <w:r>
+        <w:t>:</w:t>
+      </w:r>
+    </w:p>
+    <w:p>
+      <w:pPr>
+        <w:pStyle w:val="ListParagraph"/>
+        <w:numPr>
+          <w:ilvl w:val="0"/>
+          <w:numId w:val="2"/>
+        </w:numPr>
+      </w:pPr>
+      <w:r>
+        <w:rPr>
+          <w:lang w:val="en-US"/>
+        </w:rPr>
+        <w:t>md5</w:t>
+      </w:r>
+    </w:p>
+    <w:p>
+      <w:pPr>
+        <w:pStyle w:val="ListParagraph"/>
+        <w:numPr>
+          <w:ilvl w:val="0"/>
+          <w:numId w:val="2"/>
+        </w:numPr>
+      </w:pPr>
+      <w:r>
+        <w:rPr>
+          <w:lang w:val="en-US"/>
+        </w:rPr>
+        <w:t>md4</w:t>
+      </w:r>
+    </w:p>
+    <w:p>
+      <w:pPr>
+        <w:pStyle w:val="ListParagraph"/>
+        <w:numPr>
+          <w:ilvl w:val="0"/>
+          <w:numId w:val="2"/>
+        </w:numPr>
+      </w:pPr>
+      <w:r>
+        <w:rPr>
+          <w:lang w:val="en-US"/>
+        </w:rPr>
+        <w:t>sha1</w:t>
+      </w:r>
+    </w:p>
+    <w:p>
+      <w:pPr>
+        <w:pStyle w:val="ListParagraph"/>
+        <w:numPr>
+          <w:ilvl w:val="0"/>
+          <w:numId w:val="2"/>
+        </w:numPr>
+      </w:pPr>
+      <w:r>
+        <w:rPr>
+          <w:lang w:val="en-US"/>
+        </w:rPr>
+        <w:t>sha256</w:t>
+      </w:r>
+    </w:p>
+    <w:p>
+      <w:pPr>
+        <w:pStyle w:val="ListParagraph"/>
+        <w:numPr>
+          <w:ilvl w:val="0"/>
+          <w:numId w:val="2"/>
+        </w:numPr>
+      </w:pPr>
+      <w:r>
+        <w:rPr>
+          <w:lang w:val="en-US"/>
+        </w:rPr>
+        <w:t>sha384</w:t>
+      </w:r>
+    </w:p>
+    <w:p>
+      <w:pPr>
+        <w:pStyle w:val="ListParagraph"/>
+        <w:numPr>
+          <w:ilvl w:val="0"/>
+          <w:numId w:val="2"/>
+        </w:numPr>
+      </w:pPr>
+      <w:r>
+        <w:rPr>
+          <w:lang w:val="en-US"/>
+        </w:rPr>
+        <w:t>sha512</w:t>
+      </w:r>
+    </w:p>
+    <w:p>
+      <w:pPr>
+        <w:pStyle w:val="ListParagraph"/>
+        <w:numPr>
+          <w:ilvl w:val="0"/>
+          <w:numId w:val="2"/>
+        </w:numPr>
+      </w:pPr>
+      <w:r>
+        <w:rPr>
+          <w:lang w:val="en-US"/>
+        </w:rPr>
+        <w:t>whirlpool</w:t>
+      </w:r>
+    </w:p>
+    <w:p>
+      <w:pPr>
+        <w:pStyle w:val="ListParagraph"/>
+        <w:numPr>
+          <w:ilvl w:val="0"/>
+          <w:numId w:val="2"/>
+        </w:numPr>
+      </w:pPr>
+      <w:r>
+        <w:rPr>
+          <w:lang w:val="en-US"/>
+        </w:rPr>
+        <w:t>crc32</w:t>
+      </w:r>
+    </w:p>
+    <w:p>
+      <w:pPr>
+        <w:pStyle w:val="Heading4"/>
+      </w:pPr>
+      <w:r>
+        <w:t>Запросы на восстановление строки по её хэшу</w:t>
+      </w:r>
+    </w:p>
+    <w:p>
+      <w:r>
+        <w:t>Общий вид з</w:t>
+      </w:r>
+      <w:r>
+        <w:t>апрос</w:t>
+      </w:r>
+      <w:r>
+        <w:t>а такой</w:t>
+      </w:r>
+      <w:r>
+        <w:t>:</w:t>
+      </w:r>
+    </w:p>
+    <w:p>
+      <w:pPr>
+        <w:rPr>
+          <w:rFonts w:ascii="Courier New" w:hAnsi="Courier New" w:cs="Courier New"/>
+        </w:rPr>
+      </w:pPr>
+      <w:proofErr w:type="gramStart"/>
+      <w:r>
+        <w:rPr>
+          <w:rFonts w:ascii="Courier New" w:hAnsi="Courier New" w:cs="Courier New"/>
+          <w:b/>
+          <w:lang w:val="en-US"/>
+        </w:rPr>
+        <w:lastRenderedPageBreak/>
+        <w:t>for</w:t>
+      </w:r>
+      <w:proofErr w:type="gramEnd"/>
+      <w:r>
+        <w:rPr>
+          <w:rFonts w:ascii="Courier New" w:hAnsi="Courier New" w:cs="Courier New"/>
+          <w:b/>
+        </w:rPr>
+        <w:t xml:space="preserve"> </w:t>
+      </w:r>
+      <w:r>
+        <w:rPr>
+          <w:rFonts w:ascii="Courier New" w:hAnsi="Courier New" w:cs="Courier New"/>
+          <w:b/>
+          <w:lang w:val="en-US"/>
+        </w:rPr>
+        <w:t>string</w:t>
+      </w:r>
+      <w:r>
+        <w:rPr>
+          <w:rFonts w:ascii="Courier New" w:hAnsi="Courier New" w:cs="Courier New"/>
+        </w:rPr>
+        <w:t xml:space="preserve"> </w:t>
+      </w:r>
+      <w:r>
+        <w:rPr>
+          <w:rFonts w:ascii="Courier New" w:hAnsi="Courier New" w:cs="Courier New"/>
+        </w:rPr>
+        <w:t>&lt;</w:t>
+      </w:r>
+      <w:r>
+        <w:rPr>
+          <w:rFonts w:ascii="Courier New" w:hAnsi="Courier New" w:cs="Courier New"/>
+        </w:rPr>
+        <w:t>переменная</w:t>
+      </w:r>
+      <w:r>
+        <w:rPr>
+          <w:rFonts w:ascii="Courier New" w:hAnsi="Courier New" w:cs="Courier New"/>
+        </w:rPr>
+        <w:t>&gt;</w:t>
+      </w:r>
+      <w:r>
+        <w:rPr>
+          <w:rFonts w:ascii="Courier New" w:hAnsi="Courier New" w:cs="Courier New"/>
+        </w:rPr>
+        <w:t xml:space="preserve"> </w:t>
+      </w:r>
+      <w:r>
+        <w:rPr>
+          <w:rFonts w:ascii="Courier New" w:hAnsi="Courier New" w:cs="Courier New"/>
+          <w:b/>
+          <w:lang w:val="en-US"/>
+        </w:rPr>
+        <w:t>from</w:t>
+      </w:r>
+      <w:r>
+        <w:rPr>
+          <w:rFonts w:ascii="Courier New" w:hAnsi="Courier New" w:cs="Courier New"/>
+          <w:b/>
+        </w:rPr>
+        <w:t xml:space="preserve"> </w:t>
+      </w:r>
+      <w:r>
+        <w:rPr>
+          <w:rFonts w:ascii="Courier New" w:hAnsi="Courier New" w:cs="Courier New"/>
+          <w:b/>
+          <w:lang w:val="en-US"/>
+        </w:rPr>
+        <w:t>hash</w:t>
+      </w:r>
+      <w:r>
+        <w:rPr>
+          <w:rFonts w:ascii="Courier New" w:hAnsi="Courier New" w:cs="Courier New"/>
+        </w:rPr>
+        <w:t xml:space="preserve"> '&lt;</w:t>
+      </w:r>
+      <w:r>
+        <w:rPr>
+          <w:rFonts w:ascii="Courier New" w:hAnsi="Courier New" w:cs="Courier New"/>
+        </w:rPr>
+        <w:t xml:space="preserve">значение </w:t>
+      </w:r>
+      <w:r>
+        <w:rPr>
+          <w:rFonts w:ascii="Courier New" w:hAnsi="Courier New" w:cs="Courier New"/>
+        </w:rPr>
+        <w:t>хэш</w:t>
+      </w:r>
+      <w:r>
+        <w:rPr>
+          <w:rFonts w:ascii="Courier New" w:hAnsi="Courier New" w:cs="Courier New"/>
+        </w:rPr>
+        <w:t>а</w:t>
+      </w:r>
+      <w:r>
+        <w:rPr>
+          <w:rFonts w:ascii="Courier New" w:hAnsi="Courier New" w:cs="Courier New"/>
+        </w:rPr>
+        <w:t xml:space="preserve">&gt;' </w:t>
+      </w:r>
+      <w:r>
+        <w:rPr>
+          <w:rFonts w:ascii="Courier New" w:hAnsi="Courier New" w:cs="Courier New"/>
+        </w:rPr>
+        <w:t>[</w:t>
+      </w:r>
+      <w:r>
+        <w:rPr>
+          <w:rFonts w:ascii="Courier New" w:hAnsi="Courier New" w:cs="Courier New"/>
+          <w:b/>
+          <w:lang w:val="en-US"/>
+        </w:rPr>
+        <w:t>let</w:t>
+      </w:r>
+      <w:r>
+        <w:rPr>
+          <w:rFonts w:ascii="Courier New" w:hAnsi="Courier New" w:cs="Courier New"/>
+        </w:rPr>
+        <w:t xml:space="preserve"> </w:t>
+      </w:r>
+      <w:r>
+        <w:rPr>
+          <w:rFonts w:ascii="Courier New" w:hAnsi="Courier New" w:cs="Courier New"/>
+        </w:rPr>
+        <w:t>&lt;</w:t>
+      </w:r>
+      <w:r>
+        <w:rPr>
+          <w:rFonts w:ascii="Courier New" w:hAnsi="Courier New" w:cs="Courier New"/>
+        </w:rPr>
+        <w:t>переменная</w:t>
+      </w:r>
+      <w:r>
+        <w:rPr>
+          <w:rFonts w:ascii="Courier New" w:hAnsi="Courier New" w:cs="Courier New"/>
+        </w:rPr>
+        <w:t>&gt;</w:t>
+      </w:r>
+      <w:r>
+        <w:rPr>
+          <w:rFonts w:ascii="Courier New" w:hAnsi="Courier New" w:cs="Courier New"/>
+        </w:rPr>
+        <w:t>.</w:t>
+      </w:r>
+      <w:proofErr w:type="spellStart"/>
+      <w:r>
+        <w:rPr>
+          <w:rFonts w:ascii="Courier New" w:hAnsi="Courier New" w:cs="Courier New"/>
+          <w:lang w:val="en-US"/>
+        </w:rPr>
+        <w:t>dict</w:t>
+      </w:r>
+      <w:proofErr w:type="spellEnd"/>
+      <w:r>
+        <w:rPr>
+          <w:rFonts w:ascii="Courier New" w:hAnsi="Courier New" w:cs="Courier New"/>
+        </w:rPr>
+        <w:t xml:space="preserve"> = '0123456789', </w:t>
+      </w:r>
+      <w:r>
+        <w:rPr>
+          <w:rFonts w:ascii="Courier New" w:hAnsi="Courier New" w:cs="Courier New"/>
+        </w:rPr>
+        <w:t>&lt;</w:t>
+      </w:r>
+      <w:r>
+        <w:rPr>
+          <w:rFonts w:ascii="Courier New" w:hAnsi="Courier New" w:cs="Courier New"/>
+        </w:rPr>
+        <w:t>переменная</w:t>
+      </w:r>
+      <w:r>
+        <w:rPr>
+          <w:rFonts w:ascii="Courier New" w:hAnsi="Courier New" w:cs="Courier New"/>
+        </w:rPr>
+        <w:t>&gt;</w:t>
+      </w:r>
+      <w:r>
+        <w:rPr>
+          <w:rFonts w:ascii="Courier New" w:hAnsi="Courier New" w:cs="Courier New"/>
+        </w:rPr>
+        <w:t>.</w:t>
+      </w:r>
+      <w:r>
+        <w:rPr>
+          <w:rFonts w:ascii="Courier New" w:hAnsi="Courier New" w:cs="Courier New"/>
+          <w:lang w:val="en-US"/>
+        </w:rPr>
+        <w:t>min</w:t>
+      </w:r>
+      <w:r>
+        <w:rPr>
+          <w:rFonts w:ascii="Courier New" w:hAnsi="Courier New" w:cs="Courier New"/>
+        </w:rPr>
+        <w:t xml:space="preserve"> = 2, </w:t>
+      </w:r>
+      <w:r>
+        <w:rPr>
+          <w:rFonts w:ascii="Courier New" w:hAnsi="Courier New" w:cs="Courier New"/>
+        </w:rPr>
+        <w:t>&lt;</w:t>
+      </w:r>
+      <w:r>
+        <w:rPr>
+          <w:rFonts w:ascii="Courier New" w:hAnsi="Courier New" w:cs="Courier New"/>
+        </w:rPr>
+        <w:t>переменная</w:t>
+      </w:r>
+      <w:r>
+        <w:rPr>
+          <w:rFonts w:ascii="Courier New" w:hAnsi="Courier New" w:cs="Courier New"/>
+        </w:rPr>
+        <w:t>&gt;</w:t>
+      </w:r>
+      <w:r>
+        <w:rPr>
+          <w:rFonts w:ascii="Courier New" w:hAnsi="Courier New" w:cs="Courier New"/>
+        </w:rPr>
+        <w:t>.</w:t>
+      </w:r>
+      <w:r>
+        <w:rPr>
+          <w:rFonts w:ascii="Courier New" w:hAnsi="Courier New" w:cs="Courier New"/>
+          <w:lang w:val="en-US"/>
+        </w:rPr>
+        <w:t>max</w:t>
+      </w:r>
+      <w:r>
+        <w:rPr>
+          <w:rFonts w:ascii="Courier New" w:hAnsi="Courier New" w:cs="Courier New"/>
+        </w:rPr>
+        <w:t xml:space="preserve"> = 6</w:t>
+      </w:r>
+      <w:r>
+        <w:rPr>
+          <w:rFonts w:ascii="Courier New" w:hAnsi="Courier New" w:cs="Courier New"/>
+        </w:rPr>
+        <w:t>]</w:t>
+      </w:r>
+      <w:r>
+        <w:rPr>
+          <w:rFonts w:ascii="Courier New" w:hAnsi="Courier New" w:cs="Courier New"/>
+        </w:rPr>
+        <w:t xml:space="preserve"> </w:t>
+      </w:r>
+      <w:r>
+        <w:rPr>
+          <w:rFonts w:ascii="Courier New" w:hAnsi="Courier New" w:cs="Courier New"/>
+          <w:b/>
+          <w:lang w:val="en-US"/>
+        </w:rPr>
+        <w:t>do</w:t>
+      </w:r>
+      <w:r>
+        <w:rPr>
+          <w:rFonts w:ascii="Courier New" w:hAnsi="Courier New" w:cs="Courier New"/>
+          <w:b/>
+        </w:rPr>
+        <w:t xml:space="preserve"> </w:t>
+      </w:r>
+      <w:r>
+        <w:rPr>
+          <w:rFonts w:ascii="Courier New" w:hAnsi="Courier New" w:cs="Courier New"/>
+          <w:b/>
+          <w:lang w:val="en-US"/>
+        </w:rPr>
+        <w:t>crack</w:t>
+      </w:r>
+      <w:r>
+        <w:rPr>
+          <w:rFonts w:ascii="Courier New" w:hAnsi="Courier New" w:cs="Courier New"/>
+        </w:rPr>
+        <w:t xml:space="preserve"> </w:t>
+      </w:r>
+      <w:r>
+        <w:rPr>
+          <w:rFonts w:ascii="Courier New" w:hAnsi="Courier New" w:cs="Courier New"/>
+        </w:rPr>
+        <w:t>&lt;</w:t>
+      </w:r>
+      <w:r>
+        <w:rPr>
+          <w:rFonts w:ascii="Courier New" w:hAnsi="Courier New" w:cs="Courier New"/>
+        </w:rPr>
+        <w:t>хэш</w:t>
+      </w:r>
+      <w:r>
+        <w:rPr>
+          <w:rFonts w:ascii="Courier New" w:hAnsi="Courier New" w:cs="Courier New"/>
+        </w:rPr>
+        <w:t>&gt;</w:t>
+      </w:r>
+      <w:r>
+        <w:rPr>
+          <w:rFonts w:ascii="Courier New" w:hAnsi="Courier New" w:cs="Courier New"/>
+          <w:b/>
+        </w:rPr>
+        <w:t>;</w:t>
+      </w:r>
+    </w:p>
+    <w:p>
+      <w:r>
+        <w:t xml:space="preserve">Здесь хэш является одним из поддерживаемых типов хэшей (см. предыдущий раздел), </w:t>
+      </w:r>
+      <w:r>
+        <w:t>значение хэша.</w:t>
+      </w:r>
+    </w:p>
+    <w:p>
+      <w:r>
+        <w:t xml:space="preserve">Подвыражение </w:t>
+      </w:r>
+      <w:r>
+        <w:rPr>
+          <w:rFonts w:ascii="Courier New" w:hAnsi="Courier New" w:cs="Courier New"/>
+          <w:b/>
+          <w:lang w:val="en-US"/>
+        </w:rPr>
+        <w:t>let</w:t>
+      </w:r>
+      <w:r>
+        <w:t xml:space="preserve"> </w:t>
+      </w:r>
+      <w:r>
+        <w:t xml:space="preserve"> </w:t>
+      </w:r>
+      <w:r>
+        <w:t>используется для управления параметрами восстановления строки, а именно:</w:t>
+      </w:r>
+    </w:p>
+    <w:p>
+      <w:pPr>
+        <w:pStyle w:val="ListParagraph"/>
+        <w:numPr>
+          <w:ilvl w:val="0"/>
+          <w:numId w:val="3"/>
+        </w:numPr>
+      </w:pPr>
+      <w:r>
+        <w:t>словарь</w:t>
+      </w:r>
+      <w:r>
+        <w:t xml:space="preserve"> (атрибут </w:t>
+      </w:r>
+      <w:proofErr w:type="spellStart"/>
+      <w:r>
+        <w:rPr>
+          <w:b/>
+          <w:lang w:val="en-US"/>
+        </w:rPr>
+        <w:t>dict</w:t>
+      </w:r>
+      <w:proofErr w:type="spellEnd"/>
+      <w:r>
+        <w:t>)</w:t>
+      </w:r>
+    </w:p>
+    <w:p>
+      <w:pPr>
+        <w:pStyle w:val="ListParagraph"/>
+        <w:numPr>
+          <w:ilvl w:val="0"/>
+          <w:numId w:val="3"/>
+        </w:numPr>
+      </w:pPr>
+      <w:r>
+        <w:t>минимальная длина</w:t>
+      </w:r>
+      <w:r>
+        <w:rPr>
+          <w:lang w:val="en-US"/>
+        </w:rPr>
+        <w:t xml:space="preserve"> </w:t>
+      </w:r>
+      <w:r>
+        <w:t xml:space="preserve">(атрибут </w:t>
+      </w:r>
+      <w:r>
+        <w:rPr>
+          <w:b/>
+          <w:lang w:val="en-US"/>
+        </w:rPr>
+        <w:t>min</w:t>
+      </w:r>
+      <w:r>
+        <w:t>)</w:t>
+      </w:r>
+    </w:p>
+    <w:p>
+      <w:pPr>
+        <w:pStyle w:val="ListParagraph"/>
+        <w:numPr>
+          <w:ilvl w:val="0"/>
+          <w:numId w:val="3"/>
+        </w:numPr>
+      </w:pPr>
+      <w:r>
+        <w:t>максимальная длина</w:t>
+      </w:r>
+      <w:r>
+        <w:rPr>
+          <w:lang w:val="en-US"/>
+        </w:rPr>
+        <w:t xml:space="preserve"> </w:t>
+      </w:r>
+      <w:r>
+        <w:t xml:space="preserve">(атрибут </w:t>
+      </w:r>
+      <w:r>
+        <w:rPr>
+          <w:b/>
+          <w:lang w:val="en-US"/>
+        </w:rPr>
+        <w:t>max</w:t>
+      </w:r>
+      <w:r>
+        <w:t>)</w:t>
+      </w:r>
+    </w:p>
+    <w:p/>
     <w:sectPr>
       <w:pgSz w:w="11906" w:h="16838"/>
       <w:pgMar w:top="1134" w:right="850" w:bottom="1134" w:left="1701" w:header="708" w:footer="708" w:gutter="0"/>
@@ -171,6 +1640,424 @@
     </w:sectPr>
   </w:body>
 </w:document>
+</file>
+
+<file path=word/numbering.xml><?xml version="1.0" encoding="utf-8"?>
+<w:numbering xmlns:wpc="http://schemas.microsoft.com/office/word/2010/wordprocessingCanvas" xmlns:mc="http://schemas.openxmlformats.org/markup-compatibility/2006" xmlns:o="urn:schemas-microsoft-com:office:office" xmlns:r="http://schemas.openxmlformats.org/officeDocument/2006/relationships" xmlns:m="http://schemas.openxmlformats.org/officeDocument/2006/math" xmlns:v="urn:schemas-microsoft-com:vml" xmlns:wp14="http://schemas.microsoft.com/office/word/2010/wordprocessingDrawing" xmlns:wp="http://schemas.openxmlformats.org/drawingml/2006/wordprocessingDrawing" xmlns:w10="urn:schemas-microsoft-com:office:word" xmlns:w="http://schemas.openxmlformats.org/wordprocessingml/2006/main" xmlns:w14="http://schemas.microsoft.com/office/word/2010/wordml" xmlns:wpg="http://schemas.microsoft.com/office/word/2010/wordprocessingGroup" xmlns:wpi="http://schemas.microsoft.com/office/word/2010/wordprocessingInk" xmlns:wne="http://schemas.microsoft.com/office/word/2006/wordml" xmlns:wps="http://schemas.microsoft.com/office/word/2010/wordprocessingShape" mc:Ignorable="w14 wp14">
+  <w:abstractNum w:abstractNumId="0">
+    <w:nsid w:val="31E557B7"/>
+    <w:multiLevelType w:val="hybridMultilevel"/>
+    <w:tmpl w:val="0004005E"/>
+    <w:lvl w:ilvl="0" w:tplc="0419000F">
+      <w:start w:val="1"/>
+      <w:numFmt w:val="decimal"/>
+      <w:lvlText w:val="%1."/>
+      <w:lvlJc w:val="left"/>
+      <w:pPr>
+        <w:ind w:left="720" w:hanging="360"/>
+      </w:pPr>
+      <w:rPr>
+        <w:rFonts w:hint="default"/>
+      </w:rPr>
+    </w:lvl>
+    <w:lvl w:ilvl="1" w:tplc="04190019" w:tentative="1">
+      <w:start w:val="1"/>
+      <w:numFmt w:val="lowerLetter"/>
+      <w:lvlText w:val="%2."/>
+      <w:lvlJc w:val="left"/>
+      <w:pPr>
+        <w:ind w:left="1440" w:hanging="360"/>
+      </w:pPr>
+    </w:lvl>
+    <w:lvl w:ilvl="2" w:tplc="0419001B" w:tentative="1">
+      <w:start w:val="1"/>
+      <w:numFmt w:val="lowerRoman"/>
+      <w:lvlText w:val="%3."/>
+      <w:lvlJc w:val="right"/>
+      <w:pPr>
+        <w:ind w:left="2160" w:hanging="180"/>
+      </w:pPr>
+    </w:lvl>
+    <w:lvl w:ilvl="3" w:tplc="0419000F" w:tentative="1">
+      <w:start w:val="1"/>
+      <w:numFmt w:val="decimal"/>
+      <w:lvlText w:val="%4."/>
+      <w:lvlJc w:val="left"/>
+      <w:pPr>
+        <w:ind w:left="2880" w:hanging="360"/>
+      </w:pPr>
+    </w:lvl>
+    <w:lvl w:ilvl="4" w:tplc="04190019" w:tentative="1">
+      <w:start w:val="1"/>
+      <w:numFmt w:val="lowerLetter"/>
+      <w:lvlText w:val="%5."/>
+      <w:lvlJc w:val="left"/>
+      <w:pPr>
+        <w:ind w:left="3600" w:hanging="360"/>
+      </w:pPr>
+    </w:lvl>
+    <w:lvl w:ilvl="5" w:tplc="0419001B" w:tentative="1">
+      <w:start w:val="1"/>
+      <w:numFmt w:val="lowerRoman"/>
+      <w:lvlText w:val="%6."/>
+      <w:lvlJc w:val="right"/>
+      <w:pPr>
+        <w:ind w:left="4320" w:hanging="180"/>
+      </w:pPr>
+    </w:lvl>
+    <w:lvl w:ilvl="6" w:tplc="0419000F" w:tentative="1">
+      <w:start w:val="1"/>
+      <w:numFmt w:val="decimal"/>
+      <w:lvlText w:val="%7."/>
+      <w:lvlJc w:val="left"/>
+      <w:pPr>
+        <w:ind w:left="5040" w:hanging="360"/>
+      </w:pPr>
+    </w:lvl>
+    <w:lvl w:ilvl="7" w:tplc="04190019" w:tentative="1">
+      <w:start w:val="1"/>
+      <w:numFmt w:val="lowerLetter"/>
+      <w:lvlText w:val="%8."/>
+      <w:lvlJc w:val="left"/>
+      <w:pPr>
+        <w:ind w:left="5760" w:hanging="360"/>
+      </w:pPr>
+    </w:lvl>
+    <w:lvl w:ilvl="8" w:tplc="0419001B" w:tentative="1">
+      <w:start w:val="1"/>
+      <w:numFmt w:val="lowerRoman"/>
+      <w:lvlText w:val="%9."/>
+      <w:lvlJc w:val="right"/>
+      <w:pPr>
+        <w:ind w:left="6480" w:hanging="180"/>
+      </w:pPr>
+    </w:lvl>
+  </w:abstractNum>
+  <w:abstractNum w:abstractNumId="1">
+    <w:nsid w:val="3AAE72E7"/>
+    <w:multiLevelType w:val="hybridMultilevel"/>
+    <w:tmpl w:val="CEE4786C"/>
+    <w:lvl w:ilvl="0" w:tplc="0419000F">
+      <w:start w:val="1"/>
+      <w:numFmt w:val="decimal"/>
+      <w:lvlText w:val="%1."/>
+      <w:lvlJc w:val="left"/>
+      <w:pPr>
+        <w:ind w:left="720" w:hanging="360"/>
+      </w:pPr>
+    </w:lvl>
+    <w:lvl w:ilvl="1" w:tplc="04190019" w:tentative="1">
+      <w:start w:val="1"/>
+      <w:numFmt w:val="lowerLetter"/>
+      <w:lvlText w:val="%2."/>
+      <w:lvlJc w:val="left"/>
+      <w:pPr>
+        <w:ind w:left="1440" w:hanging="360"/>
+      </w:pPr>
+    </w:lvl>
+    <w:lvl w:ilvl="2" w:tplc="0419001B" w:tentative="1">
+      <w:start w:val="1"/>
+      <w:numFmt w:val="lowerRoman"/>
+      <w:lvlText w:val="%3."/>
+      <w:lvlJc w:val="right"/>
+      <w:pPr>
+        <w:ind w:left="2160" w:hanging="180"/>
+      </w:pPr>
+    </w:lvl>
+    <w:lvl w:ilvl="3" w:tplc="0419000F" w:tentative="1">
+      <w:start w:val="1"/>
+      <w:numFmt w:val="decimal"/>
+      <w:lvlText w:val="%4."/>
+      <w:lvlJc w:val="left"/>
+      <w:pPr>
+        <w:ind w:left="2880" w:hanging="360"/>
+      </w:pPr>
+    </w:lvl>
+    <w:lvl w:ilvl="4" w:tplc="04190019" w:tentative="1">
+      <w:start w:val="1"/>
+      <w:numFmt w:val="lowerLetter"/>
+      <w:lvlText w:val="%5."/>
+      <w:lvlJc w:val="left"/>
+      <w:pPr>
+        <w:ind w:left="3600" w:hanging="360"/>
+      </w:pPr>
+    </w:lvl>
+    <w:lvl w:ilvl="5" w:tplc="0419001B" w:tentative="1">
+      <w:start w:val="1"/>
+      <w:numFmt w:val="lowerRoman"/>
+      <w:lvlText w:val="%6."/>
+      <w:lvlJc w:val="right"/>
+      <w:pPr>
+        <w:ind w:left="4320" w:hanging="180"/>
+      </w:pPr>
+    </w:lvl>
+    <w:lvl w:ilvl="6" w:tplc="0419000F" w:tentative="1">
+      <w:start w:val="1"/>
+      <w:numFmt w:val="decimal"/>
+      <w:lvlText w:val="%7."/>
+      <w:lvlJc w:val="left"/>
+      <w:pPr>
+        <w:ind w:left="5040" w:hanging="360"/>
+      </w:pPr>
+    </w:lvl>
+    <w:lvl w:ilvl="7" w:tplc="04190019" w:tentative="1">
+      <w:start w:val="1"/>
+      <w:numFmt w:val="lowerLetter"/>
+      <w:lvlText w:val="%8."/>
+      <w:lvlJc w:val="left"/>
+      <w:pPr>
+        <w:ind w:left="5760" w:hanging="360"/>
+      </w:pPr>
+    </w:lvl>
+    <w:lvl w:ilvl="8" w:tplc="0419001B" w:tentative="1">
+      <w:start w:val="1"/>
+      <w:numFmt w:val="lowerRoman"/>
+      <w:lvlText w:val="%9."/>
+      <w:lvlJc w:val="right"/>
+      <w:pPr>
+        <w:ind w:left="6480" w:hanging="180"/>
+      </w:pPr>
+    </w:lvl>
+  </w:abstractNum>
+  <w:abstractNum w:abstractNumId="2">
+    <w:nsid w:val="4F0B16A2"/>
+    <w:multiLevelType w:val="hybridMultilevel"/>
+    <w:tmpl w:val="DA2A0E10"/>
+    <w:lvl w:ilvl="0" w:tplc="04190001">
+      <w:start w:val="1"/>
+      <w:numFmt w:val="bullet"/>
+      <w:lvlText w:val=""/>
+      <w:lvlJc w:val="left"/>
+      <w:pPr>
+        <w:ind w:left="720" w:hanging="360"/>
+      </w:pPr>
+      <w:rPr>
+        <w:rFonts w:ascii="Symbol" w:hAnsi="Symbol" w:hint="default"/>
+      </w:rPr>
+    </w:lvl>
+    <w:lvl w:ilvl="1" w:tplc="04190003" w:tentative="1">
+      <w:start w:val="1"/>
+      <w:numFmt w:val="bullet"/>
+      <w:lvlText w:val="o"/>
+      <w:lvlJc w:val="left"/>
+      <w:pPr>
+        <w:ind w:left="1440" w:hanging="360"/>
+      </w:pPr>
+      <w:rPr>
+        <w:rFonts w:ascii="Courier New" w:hAnsi="Courier New" w:cs="Courier New" w:hint="default"/>
+      </w:rPr>
+    </w:lvl>
+    <w:lvl w:ilvl="2" w:tplc="04190005" w:tentative="1">
+      <w:start w:val="1"/>
+      <w:numFmt w:val="bullet"/>
+      <w:lvlText w:val=""/>
+      <w:lvlJc w:val="left"/>
+      <w:pPr>
+        <w:ind w:left="2160" w:hanging="360"/>
+      </w:pPr>
+      <w:rPr>
+        <w:rFonts w:ascii="Wingdings" w:hAnsi="Wingdings" w:hint="default"/>
+      </w:rPr>
+    </w:lvl>
+    <w:lvl w:ilvl="3" w:tplc="04190001" w:tentative="1">
+      <w:start w:val="1"/>
+      <w:numFmt w:val="bullet"/>
+      <w:lvlText w:val=""/>
+      <w:lvlJc w:val="left"/>
+      <w:pPr>
+        <w:ind w:left="2880" w:hanging="360"/>
+      </w:pPr>
+      <w:rPr>
+        <w:rFonts w:ascii="Symbol" w:hAnsi="Symbol" w:hint="default"/>
+      </w:rPr>
+    </w:lvl>
+    <w:lvl w:ilvl="4" w:tplc="04190003" w:tentative="1">
+      <w:start w:val="1"/>
+      <w:numFmt w:val="bullet"/>
+      <w:lvlText w:val="o"/>
+      <w:lvlJc w:val="left"/>
+      <w:pPr>
+        <w:ind w:left="3600" w:hanging="360"/>
+      </w:pPr>
+      <w:rPr>
+        <w:rFonts w:ascii="Courier New" w:hAnsi="Courier New" w:cs="Courier New" w:hint="default"/>
+      </w:rPr>
+    </w:lvl>
+    <w:lvl w:ilvl="5" w:tplc="04190005" w:tentative="1">
+      <w:start w:val="1"/>
+      <w:numFmt w:val="bullet"/>
+      <w:lvlText w:val=""/>
+      <w:lvlJc w:val="left"/>
+      <w:pPr>
+        <w:ind w:left="4320" w:hanging="360"/>
+      </w:pPr>
+      <w:rPr>
+        <w:rFonts w:ascii="Wingdings" w:hAnsi="Wingdings" w:hint="default"/>
+      </w:rPr>
+    </w:lvl>
+    <w:lvl w:ilvl="6" w:tplc="04190001" w:tentative="1">
+      <w:start w:val="1"/>
+      <w:numFmt w:val="bullet"/>
+      <w:lvlText w:val=""/>
+      <w:lvlJc w:val="left"/>
+      <w:pPr>
+        <w:ind w:left="5040" w:hanging="360"/>
+      </w:pPr>
+      <w:rPr>
+        <w:rFonts w:ascii="Symbol" w:hAnsi="Symbol" w:hint="default"/>
+      </w:rPr>
+    </w:lvl>
+    <w:lvl w:ilvl="7" w:tplc="04190003" w:tentative="1">
+      <w:start w:val="1"/>
+      <w:numFmt w:val="bullet"/>
+      <w:lvlText w:val="o"/>
+      <w:lvlJc w:val="left"/>
+      <w:pPr>
+        <w:ind w:left="5760" w:hanging="360"/>
+      </w:pPr>
+      <w:rPr>
+        <w:rFonts w:ascii="Courier New" w:hAnsi="Courier New" w:cs="Courier New" w:hint="default"/>
+      </w:rPr>
+    </w:lvl>
+    <w:lvl w:ilvl="8" w:tplc="04190005" w:tentative="1">
+      <w:start w:val="1"/>
+      <w:numFmt w:val="bullet"/>
+      <w:lvlText w:val=""/>
+      <w:lvlJc w:val="left"/>
+      <w:pPr>
+        <w:ind w:left="6480" w:hanging="360"/>
+      </w:pPr>
+      <w:rPr>
+        <w:rFonts w:ascii="Wingdings" w:hAnsi="Wingdings" w:hint="default"/>
+      </w:rPr>
+    </w:lvl>
+  </w:abstractNum>
+  <w:abstractNum w:abstractNumId="3">
+    <w:nsid w:val="50994616"/>
+    <w:multiLevelType w:val="hybridMultilevel"/>
+    <w:tmpl w:val="1C647074"/>
+    <w:lvl w:ilvl="0" w:tplc="04190001">
+      <w:start w:val="1"/>
+      <w:numFmt w:val="bullet"/>
+      <w:lvlText w:val=""/>
+      <w:lvlJc w:val="left"/>
+      <w:pPr>
+        <w:ind w:left="720" w:hanging="360"/>
+      </w:pPr>
+      <w:rPr>
+        <w:rFonts w:ascii="Symbol" w:hAnsi="Symbol" w:hint="default"/>
+      </w:rPr>
+    </w:lvl>
+    <w:lvl w:ilvl="1" w:tplc="04190003" w:tentative="1">
+      <w:start w:val="1"/>
+      <w:numFmt w:val="bullet"/>
+      <w:lvlText w:val="o"/>
+      <w:lvlJc w:val="left"/>
+      <w:pPr>
+        <w:ind w:left="1440" w:hanging="360"/>
+      </w:pPr>
+      <w:rPr>
+        <w:rFonts w:ascii="Courier New" w:hAnsi="Courier New" w:cs="Courier New" w:hint="default"/>
+      </w:rPr>
+    </w:lvl>
+    <w:lvl w:ilvl="2" w:tplc="04190005" w:tentative="1">
+      <w:start w:val="1"/>
+      <w:numFmt w:val="bullet"/>
+      <w:lvlText w:val=""/>
+      <w:lvlJc w:val="left"/>
+      <w:pPr>
+        <w:ind w:left="2160" w:hanging="360"/>
+      </w:pPr>
+      <w:rPr>
+        <w:rFonts w:ascii="Wingdings" w:hAnsi="Wingdings" w:hint="default"/>
+      </w:rPr>
+    </w:lvl>
+    <w:lvl w:ilvl="3" w:tplc="04190001" w:tentative="1">
+      <w:start w:val="1"/>
+      <w:numFmt w:val="bullet"/>
+      <w:lvlText w:val=""/>
+      <w:lvlJc w:val="left"/>
+      <w:pPr>
+        <w:ind w:left="2880" w:hanging="360"/>
+      </w:pPr>
+      <w:rPr>
+        <w:rFonts w:ascii="Symbol" w:hAnsi="Symbol" w:hint="default"/>
+      </w:rPr>
+    </w:lvl>
+    <w:lvl w:ilvl="4" w:tplc="04190003" w:tentative="1">
+      <w:start w:val="1"/>
+      <w:numFmt w:val="bullet"/>
+      <w:lvlText w:val="o"/>
+      <w:lvlJc w:val="left"/>
+      <w:pPr>
+        <w:ind w:left="3600" w:hanging="360"/>
+      </w:pPr>
+      <w:rPr>
+        <w:rFonts w:ascii="Courier New" w:hAnsi="Courier New" w:cs="Courier New" w:hint="default"/>
+      </w:rPr>
+    </w:lvl>
+    <w:lvl w:ilvl="5" w:tplc="04190005" w:tentative="1">
+      <w:start w:val="1"/>
+      <w:numFmt w:val="bullet"/>
+      <w:lvlText w:val=""/>
+      <w:lvlJc w:val="left"/>
+      <w:pPr>
+        <w:ind w:left="4320" w:hanging="360"/>
+      </w:pPr>
+      <w:rPr>
+        <w:rFonts w:ascii="Wingdings" w:hAnsi="Wingdings" w:hint="default"/>
+      </w:rPr>
+    </w:lvl>
+    <w:lvl w:ilvl="6" w:tplc="04190001" w:tentative="1">
+      <w:start w:val="1"/>
+      <w:numFmt w:val="bullet"/>
+      <w:lvlText w:val=""/>
+      <w:lvlJc w:val="left"/>
+      <w:pPr>
+        <w:ind w:left="5040" w:hanging="360"/>
+      </w:pPr>
+      <w:rPr>
+        <w:rFonts w:ascii="Symbol" w:hAnsi="Symbol" w:hint="default"/>
+      </w:rPr>
+    </w:lvl>
+    <w:lvl w:ilvl="7" w:tplc="04190003" w:tentative="1">
+      <w:start w:val="1"/>
+      <w:numFmt w:val="bullet"/>
+      <w:lvlText w:val="o"/>
+      <w:lvlJc w:val="left"/>
+      <w:pPr>
+        <w:ind w:left="5760" w:hanging="360"/>
+      </w:pPr>
+      <w:rPr>
+        <w:rFonts w:ascii="Courier New" w:hAnsi="Courier New" w:cs="Courier New" w:hint="default"/>
+      </w:rPr>
+    </w:lvl>
+    <w:lvl w:ilvl="8" w:tplc="04190005" w:tentative="1">
+      <w:start w:val="1"/>
+      <w:numFmt w:val="bullet"/>
+      <w:lvlText w:val=""/>
+      <w:lvlJc w:val="left"/>
+      <w:pPr>
+        <w:ind w:left="6480" w:hanging="360"/>
+      </w:pPr>
+      <w:rPr>
+        <w:rFonts w:ascii="Wingdings" w:hAnsi="Wingdings" w:hint="default"/>
+      </w:rPr>
+    </w:lvl>
+  </w:abstractNum>
+  <w:num w:numId="1">
+    <w:abstractNumId w:val="0"/>
+  </w:num>
+  <w:num w:numId="2">
+    <w:abstractNumId w:val="3"/>
+  </w:num>
+  <w:num w:numId="3">
+    <w:abstractNumId w:val="1"/>
+  </w:num>
+  <w:num w:numId="4">
+    <w:abstractNumId w:val="2"/>
+  </w:num>
+</w:numbering>
 </file>
 
 <file path=word/styles.xml><?xml version="1.0" encoding="utf-8"?>
@@ -380,6 +2267,52 @@
       <w:szCs w:val="26"/>
     </w:rPr>
   </w:style>
+  <w:style w:type="paragraph" w:styleId="Heading3">
+    <w:name w:val="heading 3"/>
+    <w:basedOn w:val="Normal"/>
+    <w:next w:val="Normal"/>
+    <w:link w:val="Heading3Char"/>
+    <w:uiPriority w:val="9"/>
+    <w:unhideWhenUsed/>
+    <w:qFormat/>
+    <w:rsid w:val="00362380"/>
+    <w:pPr>
+      <w:keepNext/>
+      <w:keepLines/>
+      <w:spacing w:before="200" w:after="0"/>
+      <w:outlineLvl w:val="2"/>
+    </w:pPr>
+    <w:rPr>
+      <w:rFonts w:asciiTheme="majorHAnsi" w:eastAsiaTheme="majorEastAsia" w:hAnsiTheme="majorHAnsi" w:cstheme="majorBidi"/>
+      <w:b/>
+      <w:bCs/>
+      <w:color w:val="4F81BD" w:themeColor="accent1"/>
+    </w:rPr>
+  </w:style>
+  <w:style w:type="paragraph" w:styleId="Heading4">
+    <w:name w:val="heading 4"/>
+    <w:basedOn w:val="Normal"/>
+    <w:next w:val="Normal"/>
+    <w:link w:val="Heading4Char"/>
+    <w:uiPriority w:val="9"/>
+    <w:unhideWhenUsed/>
+    <w:qFormat/>
+    <w:rsid w:val="000D295A"/>
+    <w:pPr>
+      <w:keepNext/>
+      <w:keepLines/>
+      <w:spacing w:before="200" w:after="0"/>
+      <w:outlineLvl w:val="3"/>
+    </w:pPr>
+    <w:rPr>
+      <w:rFonts w:asciiTheme="majorHAnsi" w:eastAsiaTheme="majorEastAsia" w:hAnsiTheme="majorHAnsi" w:cstheme="majorBidi"/>
+      <w:b/>
+      <w:bCs/>
+      <w:i/>
+      <w:iCs/>
+      <w:color w:val="4F81BD" w:themeColor="accent1"/>
+    </w:rPr>
+  </w:style>
   <w:style w:type="character" w:default="1" w:styleId="DefaultParagraphFont">
     <w:name w:val="Default Paragraph Font"/>
     <w:uiPriority w:val="1"/>
@@ -435,6 +2368,45 @@
       <w:color w:val="4F81BD" w:themeColor="accent1"/>
       <w:sz w:val="26"/>
       <w:szCs w:val="26"/>
+    </w:rPr>
+  </w:style>
+  <w:style w:type="paragraph" w:styleId="ListParagraph">
+    <w:name w:val="List Paragraph"/>
+    <w:basedOn w:val="Normal"/>
+    <w:uiPriority w:val="34"/>
+    <w:qFormat/>
+    <w:rsid w:val="00CE6DF6"/>
+    <w:pPr>
+      <w:ind w:left="720"/>
+      <w:contextualSpacing/>
+    </w:pPr>
+  </w:style>
+  <w:style w:type="character" w:customStyle="1" w:styleId="Heading3Char">
+    <w:name w:val="Heading 3 Char"/>
+    <w:basedOn w:val="DefaultParagraphFont"/>
+    <w:link w:val="Heading3"/>
+    <w:uiPriority w:val="9"/>
+    <w:rsid w:val="00362380"/>
+    <w:rPr>
+      <w:rFonts w:asciiTheme="majorHAnsi" w:eastAsiaTheme="majorEastAsia" w:hAnsiTheme="majorHAnsi" w:cstheme="majorBidi"/>
+      <w:b/>
+      <w:bCs/>
+      <w:color w:val="4F81BD" w:themeColor="accent1"/>
+    </w:rPr>
+  </w:style>
+  <w:style w:type="character" w:customStyle="1" w:styleId="Heading4Char">
+    <w:name w:val="Heading 4 Char"/>
+    <w:basedOn w:val="DefaultParagraphFont"/>
+    <w:link w:val="Heading4"/>
+    <w:uiPriority w:val="9"/>
+    <w:rsid w:val="000D295A"/>
+    <w:rPr>
+      <w:rFonts w:asciiTheme="majorHAnsi" w:eastAsiaTheme="majorEastAsia" w:hAnsiTheme="majorHAnsi" w:cstheme="majorBidi"/>
+      <w:b/>
+      <w:bCs/>
+      <w:i/>
+      <w:iCs/>
+      <w:color w:val="4F81BD" w:themeColor="accent1"/>
     </w:rPr>
   </w:style>
 </w:styles>
@@ -647,6 +2619,52 @@
       <w:szCs w:val="26"/>
     </w:rPr>
   </w:style>
+  <w:style w:type="paragraph" w:styleId="Heading3">
+    <w:name w:val="heading 3"/>
+    <w:basedOn w:val="Normal"/>
+    <w:next w:val="Normal"/>
+    <w:link w:val="Heading3Char"/>
+    <w:uiPriority w:val="9"/>
+    <w:unhideWhenUsed/>
+    <w:qFormat/>
+    <w:rsid w:val="00362380"/>
+    <w:pPr>
+      <w:keepNext/>
+      <w:keepLines/>
+      <w:spacing w:before="200" w:after="0"/>
+      <w:outlineLvl w:val="2"/>
+    </w:pPr>
+    <w:rPr>
+      <w:rFonts w:asciiTheme="majorHAnsi" w:eastAsiaTheme="majorEastAsia" w:hAnsiTheme="majorHAnsi" w:cstheme="majorBidi"/>
+      <w:b/>
+      <w:bCs/>
+      <w:color w:val="4F81BD" w:themeColor="accent1"/>
+    </w:rPr>
+  </w:style>
+  <w:style w:type="paragraph" w:styleId="Heading4">
+    <w:name w:val="heading 4"/>
+    <w:basedOn w:val="Normal"/>
+    <w:next w:val="Normal"/>
+    <w:link w:val="Heading4Char"/>
+    <w:uiPriority w:val="9"/>
+    <w:unhideWhenUsed/>
+    <w:qFormat/>
+    <w:rsid w:val="000D295A"/>
+    <w:pPr>
+      <w:keepNext/>
+      <w:keepLines/>
+      <w:spacing w:before="200" w:after="0"/>
+      <w:outlineLvl w:val="3"/>
+    </w:pPr>
+    <w:rPr>
+      <w:rFonts w:asciiTheme="majorHAnsi" w:eastAsiaTheme="majorEastAsia" w:hAnsiTheme="majorHAnsi" w:cstheme="majorBidi"/>
+      <w:b/>
+      <w:bCs/>
+      <w:i/>
+      <w:iCs/>
+      <w:color w:val="4F81BD" w:themeColor="accent1"/>
+    </w:rPr>
+  </w:style>
   <w:style w:type="character" w:default="1" w:styleId="DefaultParagraphFont">
     <w:name w:val="Default Paragraph Font"/>
     <w:uiPriority w:val="1"/>
@@ -702,6 +2720,45 @@
       <w:color w:val="4F81BD" w:themeColor="accent1"/>
       <w:sz w:val="26"/>
       <w:szCs w:val="26"/>
+    </w:rPr>
+  </w:style>
+  <w:style w:type="paragraph" w:styleId="ListParagraph">
+    <w:name w:val="List Paragraph"/>
+    <w:basedOn w:val="Normal"/>
+    <w:uiPriority w:val="34"/>
+    <w:qFormat/>
+    <w:rsid w:val="00CE6DF6"/>
+    <w:pPr>
+      <w:ind w:left="720"/>
+      <w:contextualSpacing/>
+    </w:pPr>
+  </w:style>
+  <w:style w:type="character" w:customStyle="1" w:styleId="Heading3Char">
+    <w:name w:val="Heading 3 Char"/>
+    <w:basedOn w:val="DefaultParagraphFont"/>
+    <w:link w:val="Heading3"/>
+    <w:uiPriority w:val="9"/>
+    <w:rsid w:val="00362380"/>
+    <w:rPr>
+      <w:rFonts w:asciiTheme="majorHAnsi" w:eastAsiaTheme="majorEastAsia" w:hAnsiTheme="majorHAnsi" w:cstheme="majorBidi"/>
+      <w:b/>
+      <w:bCs/>
+      <w:color w:val="4F81BD" w:themeColor="accent1"/>
+    </w:rPr>
+  </w:style>
+  <w:style w:type="character" w:customStyle="1" w:styleId="Heading4Char">
+    <w:name w:val="Heading 4 Char"/>
+    <w:basedOn w:val="DefaultParagraphFont"/>
+    <w:link w:val="Heading4"/>
+    <w:uiPriority w:val="9"/>
+    <w:rsid w:val="000D295A"/>
+    <w:rPr>
+      <w:rFonts w:asciiTheme="majorHAnsi" w:eastAsiaTheme="majorEastAsia" w:hAnsiTheme="majorHAnsi" w:cstheme="majorBidi"/>
+      <w:b/>
+      <w:bCs/>
+      <w:i/>
+      <w:iCs/>
+      <w:color w:val="4F81BD" w:themeColor="accent1"/>
     </w:rPr>
   </w:style>
 </w:styles>

</xml_diff>

<commit_message>
all query types draft completed
</commit_message>
<xml_diff>
--- a/docs/HQ.docx
+++ b/docs/HQ.docx
@@ -197,19 +197,7 @@
         <w:rPr>
           <w:rFonts w:ascii="Courier New" w:hAnsi="Courier New" w:cs="Courier New"/>
         </w:rPr>
-        <w:t xml:space="preserve"> </w:t>
-      </w:r>
-      <w:r>
-        <w:rPr>
-          <w:rFonts w:ascii="Courier New" w:hAnsi="Courier New" w:cs="Courier New"/>
-        </w:rPr>
-        <w:t>…</w:t>
-      </w:r>
-      <w:r>
-        <w:rPr>
-          <w:rFonts w:ascii="Courier New" w:hAnsi="Courier New" w:cs="Courier New"/>
-        </w:rPr>
-        <w:t xml:space="preserve"> </w:t>
+        <w:t xml:space="preserve"> … </w:t>
       </w:r>
       <w:r>
         <w:rPr>
@@ -223,19 +211,7 @@
         <w:rPr>
           <w:rFonts w:ascii="Courier New" w:hAnsi="Courier New" w:cs="Courier New"/>
         </w:rPr>
-        <w:t xml:space="preserve"> </w:t>
-      </w:r>
-      <w:r>
-        <w:rPr>
-          <w:rFonts w:ascii="Courier New" w:hAnsi="Courier New" w:cs="Courier New"/>
-        </w:rPr>
-        <w:t>…</w:t>
-      </w:r>
-      <w:r>
-        <w:rPr>
-          <w:rFonts w:ascii="Courier New" w:hAnsi="Courier New" w:cs="Courier New"/>
-        </w:rPr>
-        <w:t>;</w:t>
+        <w:t xml:space="preserve"> …;</w:t>
       </w:r>
     </w:p>
     <w:p>
@@ -283,6 +259,26 @@
     </w:p>
     <w:p>
       <w:r>
+        <w:t>В инструкциях могут встречаться строки определяемые пользователем</w:t>
+      </w:r>
+      <w:r>
+        <w:t xml:space="preserve"> (пути к файлам, каталогам, значения хэшей, собственно строки для вычисления по ним хэша)</w:t>
+      </w:r>
+      <w:r>
+        <w:t xml:space="preserve">. </w:t>
+      </w:r>
+      <w:r>
+        <w:t>Строка</w:t>
+      </w:r>
+      <w:r>
+        <w:t xml:space="preserve"> должна </w:t>
+      </w:r>
+      <w:r>
+        <w:t>быть как в апострофах (одиночных кавычках), так и в обычных кавычках (двойных кавычках). В запросах передаваемых через командную строку должны использоваться апострофы (понятно почему), в запросах из файлов можно использовать любые кавычки.</w:t>
+      </w:r>
+    </w:p>
+    <w:p>
+      <w:r>
         <w:t xml:space="preserve">В инструкциях после </w:t>
       </w:r>
       <w:r>
@@ -342,9 +338,6 @@
     <w:p>
       <w:pPr>
         <w:pStyle w:val="Heading3"/>
-        <w:rPr>
-          <w:lang w:val="en-US"/>
-        </w:rPr>
       </w:pPr>
       <w:r>
         <w:t xml:space="preserve">Подвыражение </w:t>
@@ -394,7 +387,24 @@
         <w:t xml:space="preserve"> </w:t>
       </w:r>
       <w:r>
-        <w:t>содержит список инструкций с разделителем запятой, порядок инструкций не имеет значения. Инструкция имеет следующий вид:</w:t>
+        <w:t>содержит список инструкций с разделителем запятой</w:t>
+      </w:r>
+      <w:r>
+        <w:t xml:space="preserve"> </w:t>
+      </w:r>
+      <w:r>
+        <w:t xml:space="preserve">идущих после ключевого слова </w:t>
+      </w:r>
+      <w:r>
+        <w:rPr>
+          <w:rFonts w:ascii="Courier New" w:hAnsi="Courier New" w:cs="Courier New"/>
+          <w:b/>
+          <w:lang w:val="en-US"/>
+        </w:rPr>
+        <w:t>let</w:t>
+      </w:r>
+      <w:r>
+        <w:t>, порядок инструкций не имеет значения. Инструкция имеет следующий вид:</w:t>
       </w:r>
     </w:p>
     <w:p>
@@ -427,11 +437,6 @@
       </w:r>
     </w:p>
     <w:p>
-      <w:pPr>
-        <w:rPr>
-          <w:lang w:val="en-US"/>
-        </w:rPr>
-      </w:pPr>
       <w:r>
         <w:t xml:space="preserve">Переменная — это любая последовательность латинских букв и цифр, но начинаться она должна </w:t>
       </w:r>
@@ -459,9 +464,6 @@
         <w:t>let</w:t>
       </w:r>
       <w:r>
-        <w:rPr>
-          <w:lang w:val="en-US"/>
-        </w:rPr>
         <w:t>.</w:t>
       </w:r>
     </w:p>
@@ -476,11 +478,54 @@
       </w:r>
     </w:p>
     <w:p>
+      <w:r>
+        <w:lastRenderedPageBreak/>
+        <w:t>Пример:</w:t>
+      </w:r>
+    </w:p>
+    <w:p>
+      <w:pPr>
+        <w:rPr>
+          <w:rFonts w:ascii="Courier New" w:hAnsi="Courier New" w:cs="Courier New"/>
+          <w:lang w:val="en-US"/>
+        </w:rPr>
+      </w:pPr>
+      <w:proofErr w:type="gramStart"/>
+      <w:r>
+        <w:rPr>
+          <w:rFonts w:ascii="Courier New" w:hAnsi="Courier New" w:cs="Courier New"/>
+          <w:lang w:val="en-US"/>
+        </w:rPr>
+        <w:t>let</w:t>
+      </w:r>
+      <w:proofErr w:type="gramEnd"/>
+      <w:r>
+        <w:rPr>
+          <w:rFonts w:ascii="Courier New" w:hAnsi="Courier New" w:cs="Courier New"/>
+          <w:lang w:val="en-US"/>
+        </w:rPr>
+        <w:t xml:space="preserve"> s.md5 = ‘202CB962AC59075B964B07152D234B70’, </w:t>
+      </w:r>
+      <w:proofErr w:type="spellStart"/>
+      <w:r>
+        <w:rPr>
+          <w:rFonts w:ascii="Courier New" w:hAnsi="Courier New" w:cs="Courier New"/>
+          <w:lang w:val="en-US"/>
+        </w:rPr>
+        <w:t>s.min</w:t>
+      </w:r>
+      <w:proofErr w:type="spellEnd"/>
+      <w:r>
+        <w:rPr>
+          <w:rFonts w:ascii="Courier New" w:hAnsi="Courier New" w:cs="Courier New"/>
+          <w:lang w:val="en-US"/>
+        </w:rPr>
+        <w:t xml:space="preserve"> = 3</w:t>
+      </w:r>
+    </w:p>
+    <w:p>
       <w:pPr>
         <w:pStyle w:val="Heading3"/>
-        <w:rPr>
-          <w:lang w:val="en-US"/>
-        </w:rPr>
       </w:pPr>
       <w:r>
         <w:t xml:space="preserve">Подвыражение </w:t>
@@ -543,9 +588,9 @@
     </w:p>
     <w:p>
       <w:pPr>
-        <w:rPr>
-          <w:lang w:val="en-US"/>
-        </w:rPr>
+        <w:tabs>
+          <w:tab w:val="left" w:pos="6983"/>
+        </w:tabs>
       </w:pPr>
       <w:r>
         <w:t>&lt;</w:t>
@@ -586,11 +631,27 @@
       <w:r>
         <w:t>&gt;</w:t>
       </w:r>
-    </w:p>
-    <w:p>
-      <w:r>
-        <w:lastRenderedPageBreak/>
-        <w:t>Соединенных операторами конъюнкции</w:t>
+      <w:r>
+        <w:tab/>
+      </w:r>
+    </w:p>
+    <w:p>
+      <w:r>
+        <w:t xml:space="preserve">идущих после ключевого слова </w:t>
+      </w:r>
+      <w:r>
+        <w:rPr>
+          <w:rFonts w:ascii="Courier New" w:hAnsi="Courier New" w:cs="Courier New"/>
+          <w:b/>
+          <w:lang w:val="en-US"/>
+        </w:rPr>
+        <w:t>where</w:t>
+      </w:r>
+      <w:r>
+        <w:t xml:space="preserve"> и с</w:t>
+      </w:r>
+      <w:r>
+        <w:t>оединенных операторами конъюнкции</w:t>
       </w:r>
       <w:r>
         <w:t xml:space="preserve"> (логическое И)</w:t>
@@ -624,15 +685,24 @@
         <w:t>or</w:t>
       </w:r>
       <w:r>
-        <w:t>.</w:t>
-      </w:r>
-    </w:p>
-    <w:p>
-      <w:pPr>
-        <w:rPr>
-          <w:lang w:val="en-US"/>
-        </w:rPr>
-      </w:pPr>
+        <w:t xml:space="preserve">, или другими словами после ключевого слова </w:t>
+      </w:r>
+      <w:r>
+        <w:rPr>
+          <w:rFonts w:ascii="Courier New" w:hAnsi="Courier New" w:cs="Courier New"/>
+          <w:b/>
+          <w:lang w:val="en-US"/>
+        </w:rPr>
+        <w:t>where</w:t>
+      </w:r>
+      <w:r>
+        <w:t xml:space="preserve"> </w:t>
+      </w:r>
+      <w:r>
+        <w:t>должно быть булево выражение.</w:t>
+      </w:r>
+    </w:p>
+    <w:p>
       <w:r>
         <w:t xml:space="preserve">Переменная — это любая последовательность латинских букв и цифр, но начинаться она должна </w:t>
       </w:r>
@@ -660,9 +730,6 @@
         <w:t>where</w:t>
       </w:r>
       <w:r>
-        <w:rPr>
-          <w:lang w:val="en-US"/>
-        </w:rPr>
         <w:t>.</w:t>
       </w:r>
     </w:p>
@@ -704,16 +771,7 @@
         <w:t>!=</w:t>
       </w:r>
       <w:r>
-        <w:t xml:space="preserve"> </w:t>
-      </w:r>
-      <w:r>
-        <w:t>(</w:t>
-      </w:r>
-      <w:r>
-        <w:t xml:space="preserve">не </w:t>
-      </w:r>
-      <w:r>
-        <w:t>равно)</w:t>
+        <w:t xml:space="preserve"> (не равно)</w:t>
       </w:r>
     </w:p>
     <w:p>
@@ -833,26 +891,117 @@
         <w:t>!~</w:t>
       </w:r>
       <w:r>
-        <w:t xml:space="preserve"> </w:t>
-      </w:r>
-      <w:r>
+        <w:t xml:space="preserve"> (не соответствует регулярному выражению)</w:t>
+      </w:r>
+    </w:p>
+    <w:p>
+      <w:pPr>
+        <w:rPr>
+          <w:lang w:val="en-US"/>
+        </w:rPr>
+      </w:pPr>
+      <w:r>
+        <w:t>Для группировки частей выражения (изменения порядка выполнения условных операторов) могут быть использованы круглые скобки.</w:t>
+      </w:r>
+    </w:p>
+    <w:p>
+      <w:pPr>
+        <w:rPr>
+          <w:lang w:val="en-US"/>
+        </w:rPr>
+      </w:pPr>
+      <w:r>
+        <w:t>Пример</w:t>
+      </w:r>
+      <w:r>
+        <w:rPr>
+          <w:lang w:val="en-US"/>
+        </w:rPr>
+        <w:t>:</w:t>
+      </w:r>
+    </w:p>
+    <w:p>
+      <w:pPr>
+        <w:rPr>
+          <w:rFonts w:ascii="Courier New" w:hAnsi="Courier New" w:cs="Courier New"/>
+          <w:lang w:val="en-US"/>
+        </w:rPr>
+      </w:pPr>
+      <w:proofErr w:type="gramStart"/>
+      <w:r>
+        <w:rPr>
+          <w:rFonts w:ascii="Courier New" w:hAnsi="Courier New" w:cs="Courier New"/>
+          <w:lang w:val="en-US"/>
+        </w:rPr>
+        <w:t>where</w:t>
+      </w:r>
+      <w:proofErr w:type="gramEnd"/>
+      <w:r>
+        <w:rPr>
+          <w:rFonts w:ascii="Courier New" w:hAnsi="Courier New" w:cs="Courier New"/>
+          <w:lang w:val="en-US"/>
+        </w:rPr>
+        <w:t xml:space="preserve"> (f.md5 == ‘</w:t>
+      </w:r>
+      <w:r>
+        <w:rPr>
+          <w:rFonts w:ascii="Courier New" w:hAnsi="Courier New" w:cs="Courier New"/>
+          <w:lang w:val="en-US"/>
+        </w:rPr>
+        <w:t>202CB962AC59075B964B07152D234B70</w:t>
+      </w:r>
+      <w:r>
+        <w:rPr>
+          <w:rFonts w:ascii="Courier New" w:hAnsi="Courier New" w:cs="Courier New"/>
+          <w:lang w:val="en-US"/>
+        </w:rPr>
+        <w:t xml:space="preserve">’ and </w:t>
+      </w:r>
+      <w:proofErr w:type="spellStart"/>
+      <w:r>
+        <w:rPr>
+          <w:rFonts w:ascii="Courier New" w:hAnsi="Courier New" w:cs="Courier New"/>
+          <w:lang w:val="en-US"/>
+        </w:rPr>
+        <w:t>f.limit</w:t>
+      </w:r>
+      <w:proofErr w:type="spellEnd"/>
+      <w:r>
+        <w:rPr>
+          <w:rFonts w:ascii="Courier New" w:hAnsi="Courier New" w:cs="Courier New"/>
+          <w:lang w:val="en-US"/>
+        </w:rPr>
+        <w:t xml:space="preserve"> == 100) or </w:t>
+      </w:r>
+      <w:r>
+        <w:rPr>
+          <w:rFonts w:ascii="Courier New" w:hAnsi="Courier New" w:cs="Courier New"/>
+          <w:lang w:val="en-US"/>
+        </w:rPr>
         <w:t>(</w:t>
       </w:r>
-      <w:r>
-        <w:t xml:space="preserve">не </w:t>
-      </w:r>
-      <w:r>
-        <w:t>соответствует регулярному выражению)</w:t>
-      </w:r>
-    </w:p>
-    <w:p>
-      <w:r>
-        <w:t>Для групп</w:t>
-      </w:r>
-      <w:bookmarkStart w:id="0" w:name="_GoBack"/>
-      <w:bookmarkEnd w:id="0"/>
-      <w:r>
-        <w:t>ировки частей выражения (изменения порядка выполнения условных операторов) могут быть использованы круглые скобки.</w:t>
+      <w:proofErr w:type="spellStart"/>
+      <w:r>
+        <w:rPr>
+          <w:rFonts w:ascii="Courier New" w:hAnsi="Courier New" w:cs="Courier New"/>
+          <w:lang w:val="en-US"/>
+        </w:rPr>
+        <w:t>f.</w:t>
+      </w:r>
+      <w:r>
+        <w:rPr>
+          <w:rFonts w:ascii="Courier New" w:hAnsi="Courier New" w:cs="Courier New"/>
+          <w:lang w:val="en-US"/>
+        </w:rPr>
+        <w:t>offset</w:t>
+      </w:r>
+      <w:proofErr w:type="spellEnd"/>
+      <w:r>
+        <w:rPr>
+          <w:rFonts w:ascii="Courier New" w:hAnsi="Courier New" w:cs="Courier New"/>
+          <w:lang w:val="en-US"/>
+        </w:rPr>
+        <w:t xml:space="preserve"> == 10 and f.md4 == ‘C58CDA49F00748A3BC0FCFA511D516CB’)</w:t>
       </w:r>
     </w:p>
     <w:p>
@@ -1025,15 +1174,6 @@
     </w:p>
     <w:p>
       <w:r>
-        <w:t>Строка может быть как в апострофах (одиночных кавычках), так и в обычных кавычках (двойных кавычках).</w:t>
-      </w:r>
-      <w:r>
-        <w:t xml:space="preserve"> В запросах передаваемых через командную строку должны использоваться апострофы (понятно почему), в запросах из файлов можно использовать любые кавычки.</w:t>
-      </w:r>
-      <w:r>
-        <w:t xml:space="preserve"> </w:t>
-      </w:r>
-      <w:r>
         <w:t>Хэш может принимать</w:t>
       </w:r>
       <w:r>
@@ -1067,6 +1207,7 @@
         <w:rPr>
           <w:lang w:val="en-US"/>
         </w:rPr>
+        <w:lastRenderedPageBreak/>
         <w:t>md5</w:t>
       </w:r>
     </w:p>
@@ -1201,6 +1342,7 @@
       <w:pPr>
         <w:rPr>
           <w:rFonts w:ascii="Courier New" w:hAnsi="Courier New" w:cs="Courier New"/>
+          <w:lang w:val="en-US"/>
         </w:rPr>
       </w:pPr>
       <w:proofErr w:type="gramStart"/>
@@ -1210,7 +1352,6 @@
           <w:b/>
           <w:lang w:val="en-US"/>
         </w:rPr>
-        <w:lastRenderedPageBreak/>
         <w:t>for</w:t>
       </w:r>
       <w:proofErr w:type="gramEnd"/>
@@ -1218,6 +1359,7 @@
         <w:rPr>
           <w:rFonts w:ascii="Courier New" w:hAnsi="Courier New" w:cs="Courier New"/>
           <w:b/>
+          <w:lang w:val="en-US"/>
         </w:rPr>
         <w:t xml:space="preserve"> </w:t>
       </w:r>
@@ -1232,12 +1374,14 @@
       <w:r>
         <w:rPr>
           <w:rFonts w:ascii="Courier New" w:hAnsi="Courier New" w:cs="Courier New"/>
-        </w:rPr>
-        <w:t xml:space="preserve"> </w:t>
-      </w:r>
-      <w:r>
-        <w:rPr>
-          <w:rFonts w:ascii="Courier New" w:hAnsi="Courier New" w:cs="Courier New"/>
+          <w:lang w:val="en-US"/>
+        </w:rPr>
+        <w:t xml:space="preserve"> </w:t>
+      </w:r>
+      <w:r>
+        <w:rPr>
+          <w:rFonts w:ascii="Courier New" w:hAnsi="Courier New" w:cs="Courier New"/>
+          <w:lang w:val="en-US"/>
         </w:rPr>
         <w:t>&lt;</w:t>
       </w:r>
@@ -1250,12 +1394,14 @@
       <w:r>
         <w:rPr>
           <w:rFonts w:ascii="Courier New" w:hAnsi="Courier New" w:cs="Courier New"/>
+          <w:lang w:val="en-US"/>
         </w:rPr>
         <w:t>&gt;</w:t>
       </w:r>
       <w:r>
         <w:rPr>
           <w:rFonts w:ascii="Courier New" w:hAnsi="Courier New" w:cs="Courier New"/>
+          <w:lang w:val="en-US"/>
         </w:rPr>
         <w:t xml:space="preserve"> </w:t>
       </w:r>
@@ -1271,6 +1417,7 @@
         <w:rPr>
           <w:rFonts w:ascii="Courier New" w:hAnsi="Courier New" w:cs="Courier New"/>
           <w:b/>
+          <w:lang w:val="en-US"/>
         </w:rPr>
         <w:t xml:space="preserve"> </w:t>
       </w:r>
@@ -1285,6 +1432,7 @@
       <w:r>
         <w:rPr>
           <w:rFonts w:ascii="Courier New" w:hAnsi="Courier New" w:cs="Courier New"/>
+          <w:lang w:val="en-US"/>
         </w:rPr>
         <w:t xml:space="preserve"> '&lt;</w:t>
       </w:r>
@@ -1292,7 +1440,14 @@
         <w:rPr>
           <w:rFonts w:ascii="Courier New" w:hAnsi="Courier New" w:cs="Courier New"/>
         </w:rPr>
-        <w:t xml:space="preserve">значение </w:t>
+        <w:t>значение</w:t>
+      </w:r>
+      <w:r>
+        <w:rPr>
+          <w:rFonts w:ascii="Courier New" w:hAnsi="Courier New" w:cs="Courier New"/>
+          <w:lang w:val="en-US"/>
+        </w:rPr>
+        <w:t xml:space="preserve"> </w:t>
       </w:r>
       <w:r>
         <w:rPr>
@@ -1309,12 +1464,14 @@
       <w:r>
         <w:rPr>
           <w:rFonts w:ascii="Courier New" w:hAnsi="Courier New" w:cs="Courier New"/>
+          <w:lang w:val="en-US"/>
         </w:rPr>
         <w:t xml:space="preserve">&gt;' </w:t>
       </w:r>
       <w:r>
         <w:rPr>
           <w:rFonts w:ascii="Courier New" w:hAnsi="Courier New" w:cs="Courier New"/>
+          <w:lang w:val="en-US"/>
         </w:rPr>
         <w:t>[</w:t>
       </w:r>
@@ -1324,17 +1481,64 @@
           <w:b/>
           <w:lang w:val="en-US"/>
         </w:rPr>
-        <w:t>let</w:t>
-      </w:r>
-      <w:r>
-        <w:rPr>
-          <w:rFonts w:ascii="Courier New" w:hAnsi="Courier New" w:cs="Courier New"/>
-        </w:rPr>
-        <w:t xml:space="preserve"> </w:t>
-      </w:r>
-      <w:r>
-        <w:rPr>
-          <w:rFonts w:ascii="Courier New" w:hAnsi="Courier New" w:cs="Courier New"/>
+        <w:t xml:space="preserve">let </w:t>
+      </w:r>
+      <w:r>
+        <w:rPr>
+          <w:rFonts w:ascii="Courier New" w:hAnsi="Courier New" w:cs="Courier New"/>
+          <w:lang w:val="en-US"/>
+        </w:rPr>
+        <w:t>…</w:t>
+      </w:r>
+      <w:r>
+        <w:rPr>
+          <w:rFonts w:ascii="Courier New" w:hAnsi="Courier New" w:cs="Courier New"/>
+          <w:lang w:val="en-US"/>
+        </w:rPr>
+        <w:t>]</w:t>
+      </w:r>
+      <w:r>
+        <w:rPr>
+          <w:rFonts w:ascii="Courier New" w:hAnsi="Courier New" w:cs="Courier New"/>
+          <w:lang w:val="en-US"/>
+        </w:rPr>
+        <w:t xml:space="preserve"> </w:t>
+      </w:r>
+      <w:r>
+        <w:rPr>
+          <w:rFonts w:ascii="Courier New" w:hAnsi="Courier New" w:cs="Courier New"/>
+          <w:b/>
+          <w:lang w:val="en-US"/>
+        </w:rPr>
+        <w:t>do</w:t>
+      </w:r>
+      <w:r>
+        <w:rPr>
+          <w:rFonts w:ascii="Courier New" w:hAnsi="Courier New" w:cs="Courier New"/>
+          <w:b/>
+          <w:lang w:val="en-US"/>
+        </w:rPr>
+        <w:t xml:space="preserve"> </w:t>
+      </w:r>
+      <w:r>
+        <w:rPr>
+          <w:rFonts w:ascii="Courier New" w:hAnsi="Courier New" w:cs="Courier New"/>
+          <w:b/>
+          <w:lang w:val="en-US"/>
+        </w:rPr>
+        <w:t>crack</w:t>
+      </w:r>
+      <w:r>
+        <w:rPr>
+          <w:rFonts w:ascii="Courier New" w:hAnsi="Courier New" w:cs="Courier New"/>
+          <w:lang w:val="en-US"/>
+        </w:rPr>
+        <w:t xml:space="preserve"> </w:t>
+      </w:r>
+      <w:r>
+        <w:rPr>
+          <w:rFonts w:ascii="Courier New" w:hAnsi="Courier New" w:cs="Courier New"/>
+          <w:lang w:val="en-US"/>
         </w:rPr>
         <w:t>&lt;</w:t>
       </w:r>
@@ -1342,172 +1546,20 @@
         <w:rPr>
           <w:rFonts w:ascii="Courier New" w:hAnsi="Courier New" w:cs="Courier New"/>
         </w:rPr>
-        <w:t>переменная</w:t>
-      </w:r>
-      <w:r>
-        <w:rPr>
-          <w:rFonts w:ascii="Courier New" w:hAnsi="Courier New" w:cs="Courier New"/>
+        <w:t>хэш</w:t>
+      </w:r>
+      <w:r>
+        <w:rPr>
+          <w:rFonts w:ascii="Courier New" w:hAnsi="Courier New" w:cs="Courier New"/>
+          <w:lang w:val="en-US"/>
         </w:rPr>
         <w:t>&gt;</w:t>
       </w:r>
       <w:r>
         <w:rPr>
           <w:rFonts w:ascii="Courier New" w:hAnsi="Courier New" w:cs="Courier New"/>
-        </w:rPr>
-        <w:t>.</w:t>
-      </w:r>
-      <w:proofErr w:type="spellStart"/>
-      <w:r>
-        <w:rPr>
-          <w:rFonts w:ascii="Courier New" w:hAnsi="Courier New" w:cs="Courier New"/>
-          <w:lang w:val="en-US"/>
-        </w:rPr>
-        <w:t>dict</w:t>
-      </w:r>
-      <w:proofErr w:type="spellEnd"/>
-      <w:r>
-        <w:rPr>
-          <w:rFonts w:ascii="Courier New" w:hAnsi="Courier New" w:cs="Courier New"/>
-        </w:rPr>
-        <w:t xml:space="preserve"> = '0123456789', </w:t>
-      </w:r>
-      <w:r>
-        <w:rPr>
-          <w:rFonts w:ascii="Courier New" w:hAnsi="Courier New" w:cs="Courier New"/>
-        </w:rPr>
-        <w:t>&lt;</w:t>
-      </w:r>
-      <w:r>
-        <w:rPr>
-          <w:rFonts w:ascii="Courier New" w:hAnsi="Courier New" w:cs="Courier New"/>
-        </w:rPr>
-        <w:t>переменная</w:t>
-      </w:r>
-      <w:r>
-        <w:rPr>
-          <w:rFonts w:ascii="Courier New" w:hAnsi="Courier New" w:cs="Courier New"/>
-        </w:rPr>
-        <w:t>&gt;</w:t>
-      </w:r>
-      <w:r>
-        <w:rPr>
-          <w:rFonts w:ascii="Courier New" w:hAnsi="Courier New" w:cs="Courier New"/>
-        </w:rPr>
-        <w:t>.</w:t>
-      </w:r>
-      <w:r>
-        <w:rPr>
-          <w:rFonts w:ascii="Courier New" w:hAnsi="Courier New" w:cs="Courier New"/>
-          <w:lang w:val="en-US"/>
-        </w:rPr>
-        <w:t>min</w:t>
-      </w:r>
-      <w:r>
-        <w:rPr>
-          <w:rFonts w:ascii="Courier New" w:hAnsi="Courier New" w:cs="Courier New"/>
-        </w:rPr>
-        <w:t xml:space="preserve"> = 2, </w:t>
-      </w:r>
-      <w:r>
-        <w:rPr>
-          <w:rFonts w:ascii="Courier New" w:hAnsi="Courier New" w:cs="Courier New"/>
-        </w:rPr>
-        <w:t>&lt;</w:t>
-      </w:r>
-      <w:r>
-        <w:rPr>
-          <w:rFonts w:ascii="Courier New" w:hAnsi="Courier New" w:cs="Courier New"/>
-        </w:rPr>
-        <w:t>переменная</w:t>
-      </w:r>
-      <w:r>
-        <w:rPr>
-          <w:rFonts w:ascii="Courier New" w:hAnsi="Courier New" w:cs="Courier New"/>
-        </w:rPr>
-        <w:t>&gt;</w:t>
-      </w:r>
-      <w:r>
-        <w:rPr>
-          <w:rFonts w:ascii="Courier New" w:hAnsi="Courier New" w:cs="Courier New"/>
-        </w:rPr>
-        <w:t>.</w:t>
-      </w:r>
-      <w:r>
-        <w:rPr>
-          <w:rFonts w:ascii="Courier New" w:hAnsi="Courier New" w:cs="Courier New"/>
-          <w:lang w:val="en-US"/>
-        </w:rPr>
-        <w:t>max</w:t>
-      </w:r>
-      <w:r>
-        <w:rPr>
-          <w:rFonts w:ascii="Courier New" w:hAnsi="Courier New" w:cs="Courier New"/>
-        </w:rPr>
-        <w:t xml:space="preserve"> = 6</w:t>
-      </w:r>
-      <w:r>
-        <w:rPr>
-          <w:rFonts w:ascii="Courier New" w:hAnsi="Courier New" w:cs="Courier New"/>
-        </w:rPr>
-        <w:t>]</w:t>
-      </w:r>
-      <w:r>
-        <w:rPr>
-          <w:rFonts w:ascii="Courier New" w:hAnsi="Courier New" w:cs="Courier New"/>
-        </w:rPr>
-        <w:t xml:space="preserve"> </w:t>
-      </w:r>
-      <w:r>
-        <w:rPr>
-          <w:rFonts w:ascii="Courier New" w:hAnsi="Courier New" w:cs="Courier New"/>
-          <w:b/>
-          <w:lang w:val="en-US"/>
-        </w:rPr>
-        <w:t>do</w:t>
-      </w:r>
-      <w:r>
-        <w:rPr>
-          <w:rFonts w:ascii="Courier New" w:hAnsi="Courier New" w:cs="Courier New"/>
-          <w:b/>
-        </w:rPr>
-        <w:t xml:space="preserve"> </w:t>
-      </w:r>
-      <w:r>
-        <w:rPr>
-          <w:rFonts w:ascii="Courier New" w:hAnsi="Courier New" w:cs="Courier New"/>
-          <w:b/>
-          <w:lang w:val="en-US"/>
-        </w:rPr>
-        <w:t>crack</w:t>
-      </w:r>
-      <w:r>
-        <w:rPr>
-          <w:rFonts w:ascii="Courier New" w:hAnsi="Courier New" w:cs="Courier New"/>
-        </w:rPr>
-        <w:t xml:space="preserve"> </w:t>
-      </w:r>
-      <w:r>
-        <w:rPr>
-          <w:rFonts w:ascii="Courier New" w:hAnsi="Courier New" w:cs="Courier New"/>
-        </w:rPr>
-        <w:t>&lt;</w:t>
-      </w:r>
-      <w:r>
-        <w:rPr>
-          <w:rFonts w:ascii="Courier New" w:hAnsi="Courier New" w:cs="Courier New"/>
-        </w:rPr>
-        <w:t>хэш</w:t>
-      </w:r>
-      <w:r>
-        <w:rPr>
-          <w:rFonts w:ascii="Courier New" w:hAnsi="Courier New" w:cs="Courier New"/>
-        </w:rPr>
-        <w:t>&gt;</w:t>
-      </w:r>
-      <w:r>
-        <w:rPr>
-          <w:rFonts w:ascii="Courier New" w:hAnsi="Courier New" w:cs="Courier New"/>
-          <w:b/>
+          <w:b/>
+          <w:lang w:val="en-US"/>
         </w:rPr>
         <w:t>;</w:t>
       </w:r>
@@ -1631,8 +1683,1122 @@
         <w:t>)</w:t>
       </w:r>
     </w:p>
-    <w:p/>
+    <w:p>
+      <w:pPr>
+        <w:pStyle w:val="Heading4"/>
+      </w:pPr>
+      <w:r>
+        <w:t>Запросы на вычисление хэша отдельных файлов</w:t>
+      </w:r>
+    </w:p>
+    <w:p>
+      <w:pPr>
+        <w:tabs>
+          <w:tab w:val="left" w:pos="1834"/>
+        </w:tabs>
+        <w:rPr>
+          <w:lang w:val="en-US"/>
+        </w:rPr>
+      </w:pPr>
+      <w:r>
+        <w:t>Общий</w:t>
+      </w:r>
+      <w:r>
+        <w:rPr>
+          <w:lang w:val="en-US"/>
+        </w:rPr>
+        <w:t xml:space="preserve"> </w:t>
+      </w:r>
+      <w:r>
+        <w:t>вид</w:t>
+      </w:r>
+      <w:r>
+        <w:rPr>
+          <w:lang w:val="en-US"/>
+        </w:rPr>
+        <w:t xml:space="preserve"> </w:t>
+      </w:r>
+      <w:r>
+        <w:t>запроса</w:t>
+      </w:r>
+      <w:r>
+        <w:rPr>
+          <w:lang w:val="en-US"/>
+        </w:rPr>
+        <w:t>:</w:t>
+      </w:r>
+    </w:p>
+    <w:p>
+      <w:pPr>
+        <w:tabs>
+          <w:tab w:val="left" w:pos="1834"/>
+        </w:tabs>
+        <w:rPr>
+          <w:rFonts w:ascii="Courier New" w:hAnsi="Courier New" w:cs="Courier New"/>
+          <w:lang w:val="en-US"/>
+        </w:rPr>
+      </w:pPr>
+      <w:proofErr w:type="gramStart"/>
+      <w:r>
+        <w:rPr>
+          <w:rFonts w:ascii="Courier New" w:hAnsi="Courier New" w:cs="Courier New"/>
+          <w:b/>
+          <w:lang w:val="en-US"/>
+        </w:rPr>
+        <w:t>for</w:t>
+      </w:r>
+      <w:proofErr w:type="gramEnd"/>
+      <w:r>
+        <w:rPr>
+          <w:rFonts w:ascii="Courier New" w:hAnsi="Courier New" w:cs="Courier New"/>
+          <w:b/>
+          <w:lang w:val="en-US"/>
+        </w:rPr>
+        <w:t xml:space="preserve"> file</w:t>
+      </w:r>
+      <w:r>
+        <w:rPr>
+          <w:rFonts w:ascii="Courier New" w:hAnsi="Courier New" w:cs="Courier New"/>
+          <w:lang w:val="en-US"/>
+        </w:rPr>
+        <w:t xml:space="preserve"> f </w:t>
+      </w:r>
+      <w:r>
+        <w:rPr>
+          <w:rFonts w:ascii="Courier New" w:hAnsi="Courier New" w:cs="Courier New"/>
+          <w:b/>
+          <w:lang w:val="en-US"/>
+        </w:rPr>
+        <w:t>from</w:t>
+      </w:r>
+      <w:r>
+        <w:rPr>
+          <w:rFonts w:ascii="Courier New" w:hAnsi="Courier New" w:cs="Courier New"/>
+          <w:lang w:val="en-US"/>
+        </w:rPr>
+        <w:t xml:space="preserve"> '</w:t>
+      </w:r>
+      <w:r>
+        <w:rPr>
+          <w:rFonts w:ascii="Courier New" w:hAnsi="Courier New" w:cs="Courier New"/>
+          <w:lang w:val="en-US"/>
+        </w:rPr>
+        <w:t>&lt;</w:t>
+      </w:r>
+      <w:r>
+        <w:rPr>
+          <w:rFonts w:ascii="Courier New" w:hAnsi="Courier New" w:cs="Courier New"/>
+        </w:rPr>
+        <w:t>путь</w:t>
+      </w:r>
+      <w:r>
+        <w:rPr>
+          <w:rFonts w:ascii="Courier New" w:hAnsi="Courier New" w:cs="Courier New"/>
+          <w:lang w:val="en-US"/>
+        </w:rPr>
+        <w:t xml:space="preserve"> </w:t>
+      </w:r>
+      <w:r>
+        <w:rPr>
+          <w:rFonts w:ascii="Courier New" w:hAnsi="Courier New" w:cs="Courier New"/>
+        </w:rPr>
+        <w:t>к</w:t>
+      </w:r>
+      <w:r>
+        <w:rPr>
+          <w:rFonts w:ascii="Courier New" w:hAnsi="Courier New" w:cs="Courier New"/>
+          <w:lang w:val="en-US"/>
+        </w:rPr>
+        <w:t xml:space="preserve"> </w:t>
+      </w:r>
+      <w:r>
+        <w:rPr>
+          <w:rFonts w:ascii="Courier New" w:hAnsi="Courier New" w:cs="Courier New"/>
+        </w:rPr>
+        <w:t>файлу</w:t>
+      </w:r>
+      <w:r>
+        <w:rPr>
+          <w:rFonts w:ascii="Courier New" w:hAnsi="Courier New" w:cs="Courier New"/>
+          <w:lang w:val="en-US"/>
+        </w:rPr>
+        <w:t>&gt;</w:t>
+      </w:r>
+      <w:r>
+        <w:rPr>
+          <w:rFonts w:ascii="Courier New" w:hAnsi="Courier New" w:cs="Courier New"/>
+          <w:lang w:val="en-US"/>
+        </w:rPr>
+        <w:t>'</w:t>
+      </w:r>
+      <w:r>
+        <w:rPr>
+          <w:rFonts w:ascii="Courier New" w:hAnsi="Courier New" w:cs="Courier New"/>
+          <w:lang w:val="en-US"/>
+        </w:rPr>
+        <w:t xml:space="preserve"> </w:t>
+      </w:r>
+      <w:r>
+        <w:rPr>
+          <w:rFonts w:ascii="Courier New" w:hAnsi="Courier New" w:cs="Courier New"/>
+          <w:lang w:val="en-US"/>
+        </w:rPr>
+        <w:t>[</w:t>
+      </w:r>
+      <w:r>
+        <w:rPr>
+          <w:rFonts w:ascii="Courier New" w:hAnsi="Courier New" w:cs="Courier New"/>
+          <w:b/>
+          <w:lang w:val="en-US"/>
+        </w:rPr>
+        <w:t xml:space="preserve">let </w:t>
+      </w:r>
+      <w:r>
+        <w:rPr>
+          <w:rFonts w:ascii="Courier New" w:hAnsi="Courier New" w:cs="Courier New"/>
+          <w:lang w:val="en-US"/>
+        </w:rPr>
+        <w:t>…]</w:t>
+      </w:r>
+      <w:r>
+        <w:rPr>
+          <w:rFonts w:ascii="Courier New" w:hAnsi="Courier New" w:cs="Courier New"/>
+          <w:lang w:val="en-US"/>
+        </w:rPr>
+        <w:t xml:space="preserve"> </w:t>
+      </w:r>
+      <w:r>
+        <w:rPr>
+          <w:rFonts w:ascii="Courier New" w:hAnsi="Courier New" w:cs="Courier New"/>
+          <w:b/>
+          <w:lang w:val="en-US"/>
+        </w:rPr>
+        <w:t>do</w:t>
+      </w:r>
+      <w:r>
+        <w:rPr>
+          <w:rFonts w:ascii="Courier New" w:hAnsi="Courier New" w:cs="Courier New"/>
+          <w:lang w:val="en-US"/>
+        </w:rPr>
+        <w:t xml:space="preserve"> </w:t>
+      </w:r>
+      <w:r>
+        <w:rPr>
+          <w:rFonts w:ascii="Courier New" w:hAnsi="Courier New" w:cs="Courier New"/>
+          <w:lang w:val="en-US"/>
+        </w:rPr>
+        <w:t>&lt;</w:t>
+      </w:r>
+      <w:r>
+        <w:rPr>
+          <w:rFonts w:ascii="Courier New" w:hAnsi="Courier New" w:cs="Courier New"/>
+        </w:rPr>
+        <w:t>хэш</w:t>
+      </w:r>
+      <w:r>
+        <w:rPr>
+          <w:rFonts w:ascii="Courier New" w:hAnsi="Courier New" w:cs="Courier New"/>
+          <w:lang w:val="en-US"/>
+        </w:rPr>
+        <w:t>|</w:t>
+      </w:r>
+      <w:r>
+        <w:rPr>
+          <w:rFonts w:ascii="Courier New" w:hAnsi="Courier New" w:cs="Courier New"/>
+          <w:b/>
+          <w:lang w:val="en-US"/>
+        </w:rPr>
+        <w:t>validate</w:t>
+      </w:r>
+      <w:r>
+        <w:rPr>
+          <w:rFonts w:ascii="Courier New" w:hAnsi="Courier New" w:cs="Courier New"/>
+          <w:lang w:val="en-US"/>
+        </w:rPr>
+        <w:t>&gt;</w:t>
+      </w:r>
+      <w:r>
+        <w:rPr>
+          <w:rFonts w:ascii="Courier New" w:hAnsi="Courier New" w:cs="Courier New"/>
+          <w:lang w:val="en-US"/>
+        </w:rPr>
+        <w:t>;</w:t>
+      </w:r>
+    </w:p>
+    <w:p>
+      <w:pPr>
+        <w:tabs>
+          <w:tab w:val="left" w:pos="1834"/>
+        </w:tabs>
+      </w:pPr>
+      <w:r>
+        <w:t>Такие запросы предназначены либо для вычисления хэша отдельных файлов, либо для валидации файлов</w:t>
+      </w:r>
+      <w:r>
+        <w:t xml:space="preserve"> </w:t>
+      </w:r>
+      <w:r>
+        <w:t xml:space="preserve">по хэшу, что определяется видом инструкции </w:t>
+      </w:r>
+      <w:r>
+        <w:rPr>
+          <w:rFonts w:ascii="Courier New" w:hAnsi="Courier New" w:cs="Courier New"/>
+          <w:b/>
+          <w:lang w:val="en-US"/>
+        </w:rPr>
+        <w:t>do</w:t>
+      </w:r>
+      <w:r>
+        <w:t>.</w:t>
+      </w:r>
+    </w:p>
+    <w:p>
+      <w:pPr>
+        <w:tabs>
+          <w:tab w:val="left" w:pos="1834"/>
+        </w:tabs>
+      </w:pPr>
+      <w:r>
+        <w:t xml:space="preserve">Подвыражение </w:t>
+      </w:r>
+      <w:r>
+        <w:rPr>
+          <w:rFonts w:ascii="Courier New" w:hAnsi="Courier New" w:cs="Courier New"/>
+          <w:b/>
+          <w:lang w:val="en-US"/>
+        </w:rPr>
+        <w:t>let</w:t>
+      </w:r>
+      <w:r>
+        <w:t xml:space="preserve"> </w:t>
+      </w:r>
+      <w:r>
+        <w:t xml:space="preserve"> </w:t>
+      </w:r>
+      <w:r>
+        <w:t xml:space="preserve">используется для </w:t>
+      </w:r>
+      <w:r>
+        <w:t>определения той части файла, по которой производится валидация или для которой вычисляется хэш. Если опущено, то используется весь файл целиком.</w:t>
+      </w:r>
+      <w:r>
+        <w:t xml:space="preserve"> Атрибуты могут быть следующие:</w:t>
+      </w:r>
+    </w:p>
+    <w:p>
+      <w:pPr>
+        <w:pStyle w:val="ListParagraph"/>
+        <w:numPr>
+          <w:ilvl w:val="0"/>
+          <w:numId w:val="5"/>
+        </w:numPr>
+        <w:tabs>
+          <w:tab w:val="left" w:pos="1834"/>
+        </w:tabs>
+      </w:pPr>
+      <w:r>
+        <w:t xml:space="preserve">Хэш (атрибут </w:t>
+      </w:r>
+      <w:r>
+        <w:rPr>
+          <w:b/>
+        </w:rPr>
+        <w:t>md5</w:t>
+      </w:r>
+      <w:r>
+        <w:t>|</w:t>
+      </w:r>
+      <w:r>
+        <w:rPr>
+          <w:b/>
+        </w:rPr>
+        <w:t>md4</w:t>
+      </w:r>
+      <w:r>
+        <w:t>|</w:t>
+      </w:r>
+      <w:r>
+        <w:rPr>
+          <w:b/>
+        </w:rPr>
+        <w:t>sha1</w:t>
+      </w:r>
+      <w:r>
+        <w:t>|</w:t>
+      </w:r>
+      <w:r>
+        <w:rPr>
+          <w:b/>
+        </w:rPr>
+        <w:t>sha256</w:t>
+      </w:r>
+      <w:r>
+        <w:t>|</w:t>
+      </w:r>
+      <w:r>
+        <w:rPr>
+          <w:b/>
+        </w:rPr>
+        <w:t>sha384</w:t>
+      </w:r>
+      <w:r>
+        <w:t>|</w:t>
+      </w:r>
+      <w:r>
+        <w:rPr>
+          <w:b/>
+        </w:rPr>
+        <w:t>sha512</w:t>
+      </w:r>
+      <w:r>
+        <w:t>|</w:t>
+      </w:r>
+      <w:r>
+        <w:rPr>
+          <w:b/>
+        </w:rPr>
+        <w:t>whirlpool</w:t>
+      </w:r>
+      <w:r>
+        <w:t>|</w:t>
+      </w:r>
+      <w:r>
+        <w:rPr>
+          <w:b/>
+        </w:rPr>
+        <w:t>crc32</w:t>
+      </w:r>
+      <w:r>
+        <w:t>)</w:t>
+      </w:r>
+      <w:r>
+        <w:t xml:space="preserve"> </w:t>
+      </w:r>
+      <w:r>
+        <w:t xml:space="preserve">— </w:t>
+      </w:r>
+      <w:r>
+        <w:t>имеет смысл только при валидации файла.</w:t>
+      </w:r>
+    </w:p>
+    <w:p>
+      <w:pPr>
+        <w:pStyle w:val="ListParagraph"/>
+        <w:numPr>
+          <w:ilvl w:val="0"/>
+          <w:numId w:val="5"/>
+        </w:numPr>
+        <w:tabs>
+          <w:tab w:val="left" w:pos="1834"/>
+        </w:tabs>
+      </w:pPr>
+      <w:r>
+        <w:t xml:space="preserve">Смещение относительно начала файла в байтах (атрибут </w:t>
+      </w:r>
+      <w:r>
+        <w:rPr>
+          <w:b/>
+          <w:lang w:val="en-US"/>
+        </w:rPr>
+        <w:t>offset</w:t>
+      </w:r>
+      <w:r>
+        <w:t>)</w:t>
+      </w:r>
+    </w:p>
+    <w:p>
+      <w:pPr>
+        <w:pStyle w:val="ListParagraph"/>
+        <w:numPr>
+          <w:ilvl w:val="0"/>
+          <w:numId w:val="5"/>
+        </w:numPr>
+        <w:tabs>
+          <w:tab w:val="left" w:pos="1834"/>
+        </w:tabs>
+      </w:pPr>
+      <w:r>
+        <w:t xml:space="preserve">Размер данных для которых вычисляется хэш в байтах (атрибут </w:t>
+      </w:r>
+      <w:r>
+        <w:rPr>
+          <w:b/>
+          <w:lang w:val="en-US"/>
+        </w:rPr>
+        <w:t>limit</w:t>
+      </w:r>
+      <w:r>
+        <w:t>)</w:t>
+      </w:r>
+    </w:p>
+    <w:p>
+      <w:pPr>
+        <w:tabs>
+          <w:tab w:val="left" w:pos="1834"/>
+        </w:tabs>
+      </w:pPr>
+      <w:r>
+        <w:t>Хэш может принимать</w:t>
+      </w:r>
+      <w:r>
+        <w:t xml:space="preserve"> </w:t>
+      </w:r>
+      <w:r>
+        <w:t>одно из следующих значений</w:t>
+      </w:r>
+      <w:r>
+        <w:t xml:space="preserve"> (</w:t>
+      </w:r>
+      <w:r>
+        <w:t>регистр имеет значение</w:t>
+      </w:r>
+      <w:r>
+        <w:t>)</w:t>
+      </w:r>
+      <w:r>
+        <w:t>:</w:t>
+      </w:r>
+    </w:p>
+    <w:p>
+      <w:pPr>
+        <w:pStyle w:val="ListParagraph"/>
+        <w:numPr>
+          <w:ilvl w:val="0"/>
+          <w:numId w:val="2"/>
+        </w:numPr>
+      </w:pPr>
+      <w:r>
+        <w:rPr>
+          <w:lang w:val="en-US"/>
+        </w:rPr>
+        <w:t>md5</w:t>
+      </w:r>
+    </w:p>
+    <w:p>
+      <w:pPr>
+        <w:pStyle w:val="ListParagraph"/>
+        <w:numPr>
+          <w:ilvl w:val="0"/>
+          <w:numId w:val="2"/>
+        </w:numPr>
+      </w:pPr>
+      <w:r>
+        <w:rPr>
+          <w:lang w:val="en-US"/>
+        </w:rPr>
+        <w:t>md4</w:t>
+      </w:r>
+    </w:p>
+    <w:p>
+      <w:pPr>
+        <w:pStyle w:val="ListParagraph"/>
+        <w:numPr>
+          <w:ilvl w:val="0"/>
+          <w:numId w:val="2"/>
+        </w:numPr>
+      </w:pPr>
+      <w:r>
+        <w:rPr>
+          <w:lang w:val="en-US"/>
+        </w:rPr>
+        <w:t>sha1</w:t>
+      </w:r>
+    </w:p>
+    <w:p>
+      <w:pPr>
+        <w:pStyle w:val="ListParagraph"/>
+        <w:numPr>
+          <w:ilvl w:val="0"/>
+          <w:numId w:val="2"/>
+        </w:numPr>
+      </w:pPr>
+      <w:r>
+        <w:rPr>
+          <w:lang w:val="en-US"/>
+        </w:rPr>
+        <w:t>sha256</w:t>
+      </w:r>
+    </w:p>
+    <w:p>
+      <w:pPr>
+        <w:pStyle w:val="ListParagraph"/>
+        <w:numPr>
+          <w:ilvl w:val="0"/>
+          <w:numId w:val="2"/>
+        </w:numPr>
+      </w:pPr>
+      <w:r>
+        <w:rPr>
+          <w:lang w:val="en-US"/>
+        </w:rPr>
+        <w:t>sha384</w:t>
+      </w:r>
+    </w:p>
+    <w:p>
+      <w:pPr>
+        <w:pStyle w:val="ListParagraph"/>
+        <w:numPr>
+          <w:ilvl w:val="0"/>
+          <w:numId w:val="2"/>
+        </w:numPr>
+      </w:pPr>
+      <w:r>
+        <w:rPr>
+          <w:lang w:val="en-US"/>
+        </w:rPr>
+        <w:t>sha512</w:t>
+      </w:r>
+    </w:p>
+    <w:p>
+      <w:pPr>
+        <w:pStyle w:val="ListParagraph"/>
+        <w:numPr>
+          <w:ilvl w:val="0"/>
+          <w:numId w:val="2"/>
+        </w:numPr>
+      </w:pPr>
+      <w:r>
+        <w:rPr>
+          <w:lang w:val="en-US"/>
+        </w:rPr>
+        <w:lastRenderedPageBreak/>
+        <w:t>whirlpool</w:t>
+      </w:r>
+    </w:p>
+    <w:p>
+      <w:pPr>
+        <w:pStyle w:val="ListParagraph"/>
+        <w:numPr>
+          <w:ilvl w:val="0"/>
+          <w:numId w:val="2"/>
+        </w:numPr>
+      </w:pPr>
+      <w:r>
+        <w:rPr>
+          <w:lang w:val="en-US"/>
+        </w:rPr>
+        <w:t>crc32</w:t>
+      </w:r>
+    </w:p>
+    <w:p>
+      <w:pPr>
+        <w:pStyle w:val="Heading4"/>
+      </w:pPr>
+      <w:r>
+        <w:t>Запросы на вычисление хэша файлов в заданном каталоге</w:t>
+      </w:r>
+    </w:p>
+    <w:p>
+      <w:pPr>
+        <w:rPr>
+          <w:lang w:val="en-US"/>
+        </w:rPr>
+      </w:pPr>
+      <w:r>
+        <w:t>Общий</w:t>
+      </w:r>
+      <w:r>
+        <w:rPr>
+          <w:lang w:val="en-US"/>
+        </w:rPr>
+        <w:t xml:space="preserve"> </w:t>
+      </w:r>
+      <w:r>
+        <w:t>вид</w:t>
+      </w:r>
+      <w:r>
+        <w:rPr>
+          <w:lang w:val="en-US"/>
+        </w:rPr>
+        <w:t xml:space="preserve"> </w:t>
+      </w:r>
+      <w:r>
+        <w:t>запроса</w:t>
+      </w:r>
+      <w:r>
+        <w:rPr>
+          <w:lang w:val="en-US"/>
+        </w:rPr>
+        <w:t>:</w:t>
+      </w:r>
+    </w:p>
+    <w:p>
+      <w:pPr>
+        <w:rPr>
+          <w:rFonts w:ascii="Courier New" w:hAnsi="Courier New" w:cs="Courier New"/>
+          <w:lang w:val="en-US"/>
+        </w:rPr>
+      </w:pPr>
+      <w:proofErr w:type="gramStart"/>
+      <w:r>
+        <w:rPr>
+          <w:rFonts w:ascii="Courier New" w:hAnsi="Courier New" w:cs="Courier New"/>
+          <w:b/>
+          <w:lang w:val="en-US"/>
+        </w:rPr>
+        <w:t>for</w:t>
+      </w:r>
+      <w:proofErr w:type="gramEnd"/>
+      <w:r>
+        <w:rPr>
+          <w:rFonts w:ascii="Courier New" w:hAnsi="Courier New" w:cs="Courier New"/>
+          <w:b/>
+          <w:lang w:val="en-US"/>
+        </w:rPr>
+        <w:t xml:space="preserve"> file</w:t>
+      </w:r>
+      <w:r>
+        <w:rPr>
+          <w:rFonts w:ascii="Courier New" w:hAnsi="Courier New" w:cs="Courier New"/>
+          <w:lang w:val="en-US"/>
+        </w:rPr>
+        <w:t xml:space="preserve"> f </w:t>
+      </w:r>
+      <w:r>
+        <w:rPr>
+          <w:rFonts w:ascii="Courier New" w:hAnsi="Courier New" w:cs="Courier New"/>
+          <w:b/>
+          <w:lang w:val="en-US"/>
+        </w:rPr>
+        <w:t xml:space="preserve">from </w:t>
+      </w:r>
+      <w:proofErr w:type="spellStart"/>
+      <w:r>
+        <w:rPr>
+          <w:rFonts w:ascii="Courier New" w:hAnsi="Courier New" w:cs="Courier New"/>
+          <w:b/>
+          <w:lang w:val="en-US"/>
+        </w:rPr>
+        <w:t>dir</w:t>
+      </w:r>
+      <w:proofErr w:type="spellEnd"/>
+      <w:r>
+        <w:rPr>
+          <w:rFonts w:ascii="Courier New" w:hAnsi="Courier New" w:cs="Courier New"/>
+          <w:lang w:val="en-US"/>
+        </w:rPr>
+        <w:t xml:space="preserve"> '&lt;</w:t>
+      </w:r>
+      <w:r>
+        <w:rPr>
+          <w:rFonts w:ascii="Courier New" w:hAnsi="Courier New" w:cs="Courier New"/>
+        </w:rPr>
+        <w:t>каталог</w:t>
+      </w:r>
+      <w:r>
+        <w:rPr>
+          <w:rFonts w:ascii="Courier New" w:hAnsi="Courier New" w:cs="Courier New"/>
+          <w:lang w:val="en-US"/>
+        </w:rPr>
+        <w:t>&gt;' [</w:t>
+      </w:r>
+      <w:r>
+        <w:rPr>
+          <w:rFonts w:ascii="Courier New" w:hAnsi="Courier New" w:cs="Courier New"/>
+          <w:b/>
+          <w:lang w:val="en-US"/>
+        </w:rPr>
+        <w:t>where</w:t>
+      </w:r>
+      <w:r>
+        <w:rPr>
+          <w:rFonts w:ascii="Courier New" w:hAnsi="Courier New" w:cs="Courier New"/>
+          <w:lang w:val="en-US"/>
+        </w:rPr>
+        <w:t xml:space="preserve"> ...] </w:t>
+      </w:r>
+      <w:r>
+        <w:rPr>
+          <w:rFonts w:ascii="Courier New" w:hAnsi="Courier New" w:cs="Courier New"/>
+          <w:b/>
+          <w:lang w:val="en-US"/>
+        </w:rPr>
+        <w:t>do</w:t>
+      </w:r>
+      <w:r>
+        <w:rPr>
+          <w:rFonts w:ascii="Courier New" w:hAnsi="Courier New" w:cs="Courier New"/>
+          <w:lang w:val="en-US"/>
+        </w:rPr>
+        <w:t xml:space="preserve"> &lt;</w:t>
+      </w:r>
+      <w:r>
+        <w:rPr>
+          <w:rFonts w:ascii="Courier New" w:hAnsi="Courier New" w:cs="Courier New"/>
+        </w:rPr>
+        <w:t>хэш</w:t>
+      </w:r>
+      <w:r>
+        <w:rPr>
+          <w:rFonts w:ascii="Courier New" w:hAnsi="Courier New" w:cs="Courier New"/>
+          <w:lang w:val="en-US"/>
+        </w:rPr>
+        <w:t>|</w:t>
+      </w:r>
+      <w:r>
+        <w:rPr>
+          <w:rFonts w:ascii="Courier New" w:hAnsi="Courier New" w:cs="Courier New"/>
+          <w:b/>
+          <w:lang w:val="en-US"/>
+        </w:rPr>
+        <w:t>find</w:t>
+      </w:r>
+      <w:r>
+        <w:rPr>
+          <w:rFonts w:ascii="Courier New" w:hAnsi="Courier New" w:cs="Courier New"/>
+          <w:lang w:val="en-US"/>
+        </w:rPr>
+        <w:t>&gt; [</w:t>
+      </w:r>
+      <w:proofErr w:type="spellStart"/>
+      <w:r>
+        <w:rPr>
+          <w:rFonts w:ascii="Courier New" w:hAnsi="Courier New" w:cs="Courier New"/>
+          <w:b/>
+          <w:lang w:val="en-US"/>
+        </w:rPr>
+        <w:t>withsubs</w:t>
+      </w:r>
+      <w:proofErr w:type="spellEnd"/>
+      <w:r>
+        <w:rPr>
+          <w:rFonts w:ascii="Courier New" w:hAnsi="Courier New" w:cs="Courier New"/>
+          <w:lang w:val="en-US"/>
+        </w:rPr>
+        <w:t>];</w:t>
+      </w:r>
+    </w:p>
+    <w:p>
+      <w:r>
+        <w:t>Такие запросы предназначены либо для вычисления хэша</w:t>
+      </w:r>
+      <w:r>
+        <w:t xml:space="preserve"> файлов в каталоге(ах)</w:t>
+      </w:r>
+      <w:r>
+        <w:t xml:space="preserve"> — после </w:t>
+      </w:r>
+      <w:r>
+        <w:rPr>
+          <w:rFonts w:ascii="Courier New" w:hAnsi="Courier New" w:cs="Courier New"/>
+          <w:b/>
+          <w:lang w:val="en-US"/>
+        </w:rPr>
+        <w:t>do</w:t>
+      </w:r>
+      <w:r>
+        <w:t xml:space="preserve"> </w:t>
+      </w:r>
+      <w:r>
+        <w:t>идет хэш</w:t>
+      </w:r>
+      <w:r>
+        <w:t>, либо для поиска файлов</w:t>
+      </w:r>
+      <w:r>
+        <w:t xml:space="preserve"> (по хэшам)</w:t>
+      </w:r>
+      <w:r>
+        <w:t xml:space="preserve"> — после </w:t>
+      </w:r>
+      <w:r>
+        <w:rPr>
+          <w:rFonts w:ascii="Courier New" w:hAnsi="Courier New" w:cs="Courier New"/>
+          <w:b/>
+          <w:lang w:val="en-US"/>
+        </w:rPr>
+        <w:t>do</w:t>
+      </w:r>
+      <w:r>
+        <w:t xml:space="preserve"> </w:t>
+      </w:r>
+      <w:r>
+        <w:t xml:space="preserve">идет ключевое слово </w:t>
+      </w:r>
+      <w:r>
+        <w:rPr>
+          <w:rFonts w:ascii="Courier New" w:hAnsi="Courier New" w:cs="Courier New"/>
+          <w:b/>
+          <w:lang w:val="en-US"/>
+        </w:rPr>
+        <w:t>find</w:t>
+      </w:r>
+      <w:r>
+        <w:t>.</w:t>
+      </w:r>
+    </w:p>
+    <w:p>
+      <w:r>
+        <w:t xml:space="preserve">Подвыражение </w:t>
+      </w:r>
+      <w:r>
+        <w:rPr>
+          <w:lang w:val="en-US"/>
+        </w:rPr>
+        <w:t>where</w:t>
+      </w:r>
+      <w:r>
+        <w:t xml:space="preserve"> </w:t>
+      </w:r>
+      <w:r>
+        <w:t>используется для фильтрации файлов. Допустимые атрибуты:</w:t>
+      </w:r>
+    </w:p>
+    <w:p>
+      <w:pPr>
+        <w:pStyle w:val="ListParagraph"/>
+        <w:numPr>
+          <w:ilvl w:val="0"/>
+          <w:numId w:val="6"/>
+        </w:numPr>
+      </w:pPr>
+      <w:r>
+        <w:t>Имя файла</w:t>
+      </w:r>
+      <w:r>
+        <w:t xml:space="preserve"> </w:t>
+      </w:r>
+      <w:r>
+        <w:t xml:space="preserve">(атрибут </w:t>
+      </w:r>
+      <w:r>
+        <w:rPr>
+          <w:b/>
+          <w:lang w:val="en-US"/>
+        </w:rPr>
+        <w:t>name</w:t>
+      </w:r>
+      <w:r>
+        <w:t>)</w:t>
+      </w:r>
+    </w:p>
+    <w:p>
+      <w:pPr>
+        <w:pStyle w:val="ListParagraph"/>
+        <w:numPr>
+          <w:ilvl w:val="0"/>
+          <w:numId w:val="6"/>
+        </w:numPr>
+      </w:pPr>
+      <w:r>
+        <w:t>Полный путь к файлу включая имя</w:t>
+      </w:r>
+      <w:r>
+        <w:t xml:space="preserve"> </w:t>
+      </w:r>
+      <w:r>
+        <w:t xml:space="preserve">(атрибут </w:t>
+      </w:r>
+      <w:r>
+        <w:rPr>
+          <w:b/>
+          <w:lang w:val="en-US"/>
+        </w:rPr>
+        <w:t>path</w:t>
+      </w:r>
+      <w:r>
+        <w:t>)</w:t>
+      </w:r>
+    </w:p>
+    <w:p>
+      <w:pPr>
+        <w:pStyle w:val="ListParagraph"/>
+        <w:numPr>
+          <w:ilvl w:val="0"/>
+          <w:numId w:val="6"/>
+        </w:numPr>
+      </w:pPr>
+      <w:r>
+        <w:t>Размер файла в байтах</w:t>
+      </w:r>
+      <w:r>
+        <w:t xml:space="preserve"> </w:t>
+      </w:r>
+      <w:r>
+        <w:t xml:space="preserve">(атрибут </w:t>
+      </w:r>
+      <w:r>
+        <w:rPr>
+          <w:b/>
+          <w:lang w:val="en-US"/>
+        </w:rPr>
+        <w:t>size</w:t>
+      </w:r>
+      <w:r>
+        <w:t>)</w:t>
+      </w:r>
+    </w:p>
+    <w:p>
+      <w:pPr>
+        <w:pStyle w:val="ListParagraph"/>
+        <w:numPr>
+          <w:ilvl w:val="0"/>
+          <w:numId w:val="6"/>
+        </w:numPr>
+      </w:pPr>
+      <w:r>
+        <w:t xml:space="preserve">Хэш (атрибут </w:t>
+      </w:r>
+      <w:r>
+        <w:rPr>
+          <w:b/>
+        </w:rPr>
+        <w:t>md5</w:t>
+      </w:r>
+      <w:r>
+        <w:t>|</w:t>
+      </w:r>
+      <w:r>
+        <w:rPr>
+          <w:b/>
+        </w:rPr>
+        <w:t>md4</w:t>
+      </w:r>
+      <w:r>
+        <w:t>|</w:t>
+      </w:r>
+      <w:r>
+        <w:rPr>
+          <w:b/>
+        </w:rPr>
+        <w:t>sha1</w:t>
+      </w:r>
+      <w:r>
+        <w:t>|</w:t>
+      </w:r>
+      <w:r>
+        <w:rPr>
+          <w:b/>
+        </w:rPr>
+        <w:t>sha256</w:t>
+      </w:r>
+      <w:r>
+        <w:t>|</w:t>
+      </w:r>
+      <w:r>
+        <w:rPr>
+          <w:b/>
+        </w:rPr>
+        <w:t>sha384</w:t>
+      </w:r>
+      <w:r>
+        <w:t>|</w:t>
+      </w:r>
+      <w:r>
+        <w:rPr>
+          <w:b/>
+        </w:rPr>
+        <w:t>sha512</w:t>
+      </w:r>
+      <w:r>
+        <w:t>|</w:t>
+      </w:r>
+      <w:r>
+        <w:rPr>
+          <w:b/>
+        </w:rPr>
+        <w:t>whirlpool</w:t>
+      </w:r>
+      <w:r>
+        <w:t>|</w:t>
+      </w:r>
+      <w:r>
+        <w:rPr>
+          <w:b/>
+        </w:rPr>
+        <w:t>crc32</w:t>
+      </w:r>
+      <w:r>
+        <w:t>)</w:t>
+      </w:r>
+      <w:r>
+        <w:t xml:space="preserve"> </w:t>
+      </w:r>
+      <w:r>
+        <w:t xml:space="preserve">— </w:t>
+      </w:r>
+      <w:r>
+        <w:t xml:space="preserve">имеет смысл только при </w:t>
+      </w:r>
+      <w:r>
+        <w:t>поиске</w:t>
+      </w:r>
+      <w:r>
+        <w:t xml:space="preserve"> файла.</w:t>
+      </w:r>
+    </w:p>
+    <w:p>
+      <w:pPr>
+        <w:pStyle w:val="ListParagraph"/>
+        <w:numPr>
+          <w:ilvl w:val="0"/>
+          <w:numId w:val="6"/>
+        </w:numPr>
+      </w:pPr>
+      <w:r>
+        <w:t xml:space="preserve">Смещение относительно начала файла в байтах (атрибут </w:t>
+      </w:r>
+      <w:r>
+        <w:rPr>
+          <w:b/>
+          <w:lang w:val="en-US"/>
+        </w:rPr>
+        <w:t>offset</w:t>
+      </w:r>
+      <w:r>
+        <w:t>)</w:t>
+      </w:r>
+    </w:p>
+    <w:p>
+      <w:pPr>
+        <w:pStyle w:val="ListParagraph"/>
+        <w:numPr>
+          <w:ilvl w:val="0"/>
+          <w:numId w:val="6"/>
+        </w:numPr>
+      </w:pPr>
+      <w:r>
+        <w:t xml:space="preserve">Размер данных для которых вычисляется хэш в байтах (атрибут </w:t>
+      </w:r>
+      <w:r>
+        <w:rPr>
+          <w:b/>
+          <w:lang w:val="en-US"/>
+        </w:rPr>
+        <w:t>limit</w:t>
+      </w:r>
+      <w:r>
+        <w:t>)</w:t>
+      </w:r>
+    </w:p>
+    <w:p>
+      <w:r>
+        <w:t xml:space="preserve">Опция </w:t>
+      </w:r>
+      <w:proofErr w:type="spellStart"/>
+      <w:r>
+        <w:rPr>
+          <w:rFonts w:ascii="Courier New" w:hAnsi="Courier New" w:cs="Courier New"/>
+          <w:b/>
+          <w:lang w:val="en-US"/>
+        </w:rPr>
+        <w:t>withsubs</w:t>
+      </w:r>
+      <w:proofErr w:type="spellEnd"/>
+      <w:r>
+        <w:t xml:space="preserve"> </w:t>
+      </w:r>
+      <w:r>
+        <w:t>задействует</w:t>
+      </w:r>
+      <w:r>
+        <w:t xml:space="preserve"> вложенные каталоги (по умолчанию выключена).</w:t>
+      </w:r>
+      <w:bookmarkStart w:id="0" w:name="_GoBack"/>
+      <w:bookmarkEnd w:id="0"/>
+    </w:p>
     <w:sectPr>
+      <w:footerReference w:type="default" r:id="rId8"/>
       <w:pgSz w:w="11906" w:h="16838"/>
       <w:pgMar w:top="1134" w:right="850" w:bottom="1134" w:left="1701" w:header="708" w:footer="708" w:gutter="0"/>
       <w:cols w:space="708"/>
@@ -1642,9 +2808,215 @@
 </w:document>
 </file>
 
+<file path=word/endnotes.xml><?xml version="1.0" encoding="utf-8"?>
+<w:endnotes xmlns:wpc="http://schemas.microsoft.com/office/word/2010/wordprocessingCanvas" xmlns:mc="http://schemas.openxmlformats.org/markup-compatibility/2006" xmlns:o="urn:schemas-microsoft-com:office:office" xmlns:r="http://schemas.openxmlformats.org/officeDocument/2006/relationships" xmlns:m="http://schemas.openxmlformats.org/officeDocument/2006/math" xmlns:v="urn:schemas-microsoft-com:vml" xmlns:wp14="http://schemas.microsoft.com/office/word/2010/wordprocessingDrawing" xmlns:wp="http://schemas.openxmlformats.org/drawingml/2006/wordprocessingDrawing" xmlns:w10="urn:schemas-microsoft-com:office:word" xmlns:w="http://schemas.openxmlformats.org/wordprocessingml/2006/main" xmlns:w14="http://schemas.microsoft.com/office/word/2010/wordml" xmlns:wpg="http://schemas.microsoft.com/office/word/2010/wordprocessingGroup" xmlns:wpi="http://schemas.microsoft.com/office/word/2010/wordprocessingInk" xmlns:wne="http://schemas.microsoft.com/office/word/2006/wordml" xmlns:wps="http://schemas.microsoft.com/office/word/2010/wordprocessingShape" mc:Ignorable="w14 wp14">
+  <w:endnote w:type="separator" w:id="-1">
+    <w:p>
+      <w:pPr>
+        <w:spacing w:after="0" w:line="240" w:lineRule="auto"/>
+      </w:pPr>
+      <w:r>
+        <w:separator/>
+      </w:r>
+    </w:p>
+  </w:endnote>
+  <w:endnote w:type="continuationSeparator" w:id="0">
+    <w:p>
+      <w:pPr>
+        <w:spacing w:after="0" w:line="240" w:lineRule="auto"/>
+      </w:pPr>
+      <w:r>
+        <w:continuationSeparator/>
+      </w:r>
+    </w:p>
+  </w:endnote>
+</w:endnotes>
+</file>
+
+<file path=word/footer1.xml><?xml version="1.0" encoding="utf-8"?>
+<w:ftr xmlns:wpc="http://schemas.microsoft.com/office/word/2010/wordprocessingCanvas" xmlns:mc="http://schemas.openxmlformats.org/markup-compatibility/2006" xmlns:o="urn:schemas-microsoft-com:office:office" xmlns:r="http://schemas.openxmlformats.org/officeDocument/2006/relationships" xmlns:m="http://schemas.openxmlformats.org/officeDocument/2006/math" xmlns:v="urn:schemas-microsoft-com:vml" xmlns:wp14="http://schemas.microsoft.com/office/word/2010/wordprocessingDrawing" xmlns:wp="http://schemas.openxmlformats.org/drawingml/2006/wordprocessingDrawing" xmlns:w10="urn:schemas-microsoft-com:office:word" xmlns:w="http://schemas.openxmlformats.org/wordprocessingml/2006/main" xmlns:w14="http://schemas.microsoft.com/office/word/2010/wordml" xmlns:wpg="http://schemas.microsoft.com/office/word/2010/wordprocessingGroup" xmlns:wpi="http://schemas.microsoft.com/office/word/2010/wordprocessingInk" xmlns:wne="http://schemas.microsoft.com/office/word/2006/wordml" xmlns:wps="http://schemas.microsoft.com/office/word/2010/wordprocessingShape" mc:Ignorable="w14 wp14">
+  <w:sdt>
+    <w:sdtPr>
+      <w:id w:val="1116100909"/>
+      <w:docPartObj>
+        <w:docPartGallery w:val="Page Numbers (Bottom of Page)"/>
+        <w:docPartUnique/>
+      </w:docPartObj>
+    </w:sdtPr>
+    <w:sdtEndPr>
+      <w:rPr>
+        <w:color w:val="808080" w:themeColor="background1" w:themeShade="80"/>
+        <w:spacing w:val="60"/>
+      </w:rPr>
+    </w:sdtEndPr>
+    <w:sdtContent>
+      <w:p>
+        <w:pPr>
+          <w:pStyle w:val="Footer"/>
+          <w:pBdr>
+            <w:top w:val="single" w:sz="4" w:space="1" w:color="D9D9D9" w:themeColor="background1" w:themeShade="D9"/>
+          </w:pBdr>
+          <w:jc w:val="right"/>
+        </w:pPr>
+        <w:r>
+          <w:fldChar w:fldCharType="begin"/>
+        </w:r>
+        <w:r>
+          <w:instrText xml:space="preserve"> PAGE   \* MERGEFORMAT </w:instrText>
+        </w:r>
+        <w:r>
+          <w:fldChar w:fldCharType="separate"/>
+        </w:r>
+        <w:r>
+          <w:rPr>
+            <w:noProof/>
+          </w:rPr>
+          <w:t>4</w:t>
+        </w:r>
+        <w:r>
+          <w:rPr>
+            <w:noProof/>
+          </w:rPr>
+          <w:fldChar w:fldCharType="end"/>
+        </w:r>
+        <w:r>
+          <w:t xml:space="preserve"> | </w:t>
+        </w:r>
+        <w:r>
+          <w:rPr>
+            <w:color w:val="808080" w:themeColor="background1" w:themeShade="80"/>
+            <w:spacing w:val="60"/>
+          </w:rPr>
+          <w:t>Page</w:t>
+        </w:r>
+      </w:p>
+    </w:sdtContent>
+  </w:sdt>
+  <w:p>
+    <w:pPr>
+      <w:pStyle w:val="Footer"/>
+    </w:pPr>
+  </w:p>
+</w:ftr>
+</file>
+
+<file path=word/footnotes.xml><?xml version="1.0" encoding="utf-8"?>
+<w:footnotes xmlns:wpc="http://schemas.microsoft.com/office/word/2010/wordprocessingCanvas" xmlns:mc="http://schemas.openxmlformats.org/markup-compatibility/2006" xmlns:o="urn:schemas-microsoft-com:office:office" xmlns:r="http://schemas.openxmlformats.org/officeDocument/2006/relationships" xmlns:m="http://schemas.openxmlformats.org/officeDocument/2006/math" xmlns:v="urn:schemas-microsoft-com:vml" xmlns:wp14="http://schemas.microsoft.com/office/word/2010/wordprocessingDrawing" xmlns:wp="http://schemas.openxmlformats.org/drawingml/2006/wordprocessingDrawing" xmlns:w10="urn:schemas-microsoft-com:office:word" xmlns:w="http://schemas.openxmlformats.org/wordprocessingml/2006/main" xmlns:w14="http://schemas.microsoft.com/office/word/2010/wordml" xmlns:wpg="http://schemas.microsoft.com/office/word/2010/wordprocessingGroup" xmlns:wpi="http://schemas.microsoft.com/office/word/2010/wordprocessingInk" xmlns:wne="http://schemas.microsoft.com/office/word/2006/wordml" xmlns:wps="http://schemas.microsoft.com/office/word/2010/wordprocessingShape" mc:Ignorable="w14 wp14">
+  <w:footnote w:type="separator" w:id="-1">
+    <w:p>
+      <w:pPr>
+        <w:spacing w:after="0" w:line="240" w:lineRule="auto"/>
+      </w:pPr>
+      <w:r>
+        <w:separator/>
+      </w:r>
+    </w:p>
+  </w:footnote>
+  <w:footnote w:type="continuationSeparator" w:id="0">
+    <w:p>
+      <w:pPr>
+        <w:spacing w:after="0" w:line="240" w:lineRule="auto"/>
+      </w:pPr>
+      <w:r>
+        <w:continuationSeparator/>
+      </w:r>
+    </w:p>
+  </w:footnote>
+</w:footnotes>
+</file>
+
 <file path=word/numbering.xml><?xml version="1.0" encoding="utf-8"?>
 <w:numbering xmlns:wpc="http://schemas.microsoft.com/office/word/2010/wordprocessingCanvas" xmlns:mc="http://schemas.openxmlformats.org/markup-compatibility/2006" xmlns:o="urn:schemas-microsoft-com:office:office" xmlns:r="http://schemas.openxmlformats.org/officeDocument/2006/relationships" xmlns:m="http://schemas.openxmlformats.org/officeDocument/2006/math" xmlns:v="urn:schemas-microsoft-com:vml" xmlns:wp14="http://schemas.microsoft.com/office/word/2010/wordprocessingDrawing" xmlns:wp="http://schemas.openxmlformats.org/drawingml/2006/wordprocessingDrawing" xmlns:w10="urn:schemas-microsoft-com:office:word" xmlns:w="http://schemas.openxmlformats.org/wordprocessingml/2006/main" xmlns:w14="http://schemas.microsoft.com/office/word/2010/wordml" xmlns:wpg="http://schemas.microsoft.com/office/word/2010/wordprocessingGroup" xmlns:wpi="http://schemas.microsoft.com/office/word/2010/wordprocessingInk" xmlns:wne="http://schemas.microsoft.com/office/word/2006/wordml" xmlns:wps="http://schemas.microsoft.com/office/word/2010/wordprocessingShape" mc:Ignorable="w14 wp14">
   <w:abstractNum w:abstractNumId="0">
+    <w:nsid w:val="15A22AE5"/>
+    <w:multiLevelType w:val="hybridMultilevel"/>
+    <w:tmpl w:val="CD64FEDA"/>
+    <w:lvl w:ilvl="0" w:tplc="0419000F">
+      <w:start w:val="1"/>
+      <w:numFmt w:val="decimal"/>
+      <w:lvlText w:val="%1."/>
+      <w:lvlJc w:val="left"/>
+      <w:pPr>
+        <w:ind w:left="720" w:hanging="360"/>
+      </w:pPr>
+      <w:rPr>
+        <w:rFonts w:hint="default"/>
+      </w:rPr>
+    </w:lvl>
+    <w:lvl w:ilvl="1" w:tplc="04190019" w:tentative="1">
+      <w:start w:val="1"/>
+      <w:numFmt w:val="lowerLetter"/>
+      <w:lvlText w:val="%2."/>
+      <w:lvlJc w:val="left"/>
+      <w:pPr>
+        <w:ind w:left="1440" w:hanging="360"/>
+      </w:pPr>
+    </w:lvl>
+    <w:lvl w:ilvl="2" w:tplc="0419001B" w:tentative="1">
+      <w:start w:val="1"/>
+      <w:numFmt w:val="lowerRoman"/>
+      <w:lvlText w:val="%3."/>
+      <w:lvlJc w:val="right"/>
+      <w:pPr>
+        <w:ind w:left="2160" w:hanging="180"/>
+      </w:pPr>
+    </w:lvl>
+    <w:lvl w:ilvl="3" w:tplc="0419000F" w:tentative="1">
+      <w:start w:val="1"/>
+      <w:numFmt w:val="decimal"/>
+      <w:lvlText w:val="%4."/>
+      <w:lvlJc w:val="left"/>
+      <w:pPr>
+        <w:ind w:left="2880" w:hanging="360"/>
+      </w:pPr>
+    </w:lvl>
+    <w:lvl w:ilvl="4" w:tplc="04190019" w:tentative="1">
+      <w:start w:val="1"/>
+      <w:numFmt w:val="lowerLetter"/>
+      <w:lvlText w:val="%5."/>
+      <w:lvlJc w:val="left"/>
+      <w:pPr>
+        <w:ind w:left="3600" w:hanging="360"/>
+      </w:pPr>
+    </w:lvl>
+    <w:lvl w:ilvl="5" w:tplc="0419001B" w:tentative="1">
+      <w:start w:val="1"/>
+      <w:numFmt w:val="lowerRoman"/>
+      <w:lvlText w:val="%6."/>
+      <w:lvlJc w:val="right"/>
+      <w:pPr>
+        <w:ind w:left="4320" w:hanging="180"/>
+      </w:pPr>
+    </w:lvl>
+    <w:lvl w:ilvl="6" w:tplc="0419000F" w:tentative="1">
+      <w:start w:val="1"/>
+      <w:numFmt w:val="decimal"/>
+      <w:lvlText w:val="%7."/>
+      <w:lvlJc w:val="left"/>
+      <w:pPr>
+        <w:ind w:left="5040" w:hanging="360"/>
+      </w:pPr>
+    </w:lvl>
+    <w:lvl w:ilvl="7" w:tplc="04190019" w:tentative="1">
+      <w:start w:val="1"/>
+      <w:numFmt w:val="lowerLetter"/>
+      <w:lvlText w:val="%8."/>
+      <w:lvlJc w:val="left"/>
+      <w:pPr>
+        <w:ind w:left="5760" w:hanging="360"/>
+      </w:pPr>
+    </w:lvl>
+    <w:lvl w:ilvl="8" w:tplc="0419001B" w:tentative="1">
+      <w:start w:val="1"/>
+      <w:numFmt w:val="lowerRoman"/>
+      <w:lvlText w:val="%9."/>
+      <w:lvlJc w:val="right"/>
+      <w:pPr>
+        <w:ind w:left="6480" w:hanging="180"/>
+      </w:pPr>
+    </w:lvl>
+  </w:abstractNum>
+  <w:abstractNum w:abstractNumId="1">
     <w:nsid w:val="31E557B7"/>
     <w:multiLevelType w:val="hybridMultilevel"/>
     <w:tmpl w:val="0004005E"/>
@@ -1733,7 +3105,7 @@
       </w:pPr>
     </w:lvl>
   </w:abstractNum>
-  <w:abstractNum w:abstractNumId="1">
+  <w:abstractNum w:abstractNumId="2">
     <w:nsid w:val="3AAE72E7"/>
     <w:multiLevelType w:val="hybridMultilevel"/>
     <w:tmpl w:val="CEE4786C"/>
@@ -1819,7 +3191,7 @@
       </w:pPr>
     </w:lvl>
   </w:abstractNum>
-  <w:abstractNum w:abstractNumId="2">
+  <w:abstractNum w:abstractNumId="3">
     <w:nsid w:val="4F0B16A2"/>
     <w:multiLevelType w:val="hybridMultilevel"/>
     <w:tmpl w:val="DA2A0E10"/>
@@ -1932,7 +3304,7 @@
       </w:rPr>
     </w:lvl>
   </w:abstractNum>
-  <w:abstractNum w:abstractNumId="3">
+  <w:abstractNum w:abstractNumId="4">
     <w:nsid w:val="50994616"/>
     <w:multiLevelType w:val="hybridMultilevel"/>
     <w:tmpl w:val="1C647074"/>
@@ -2045,17 +3417,112 @@
       </w:rPr>
     </w:lvl>
   </w:abstractNum>
+  <w:abstractNum w:abstractNumId="5">
+    <w:nsid w:val="5D915E11"/>
+    <w:multiLevelType w:val="hybridMultilevel"/>
+    <w:tmpl w:val="E834BAAA"/>
+    <w:lvl w:ilvl="0" w:tplc="0419000F">
+      <w:start w:val="1"/>
+      <w:numFmt w:val="decimal"/>
+      <w:lvlText w:val="%1."/>
+      <w:lvlJc w:val="left"/>
+      <w:pPr>
+        <w:ind w:left="720" w:hanging="360"/>
+      </w:pPr>
+      <w:rPr>
+        <w:rFonts w:hint="default"/>
+      </w:rPr>
+    </w:lvl>
+    <w:lvl w:ilvl="1" w:tplc="04190019" w:tentative="1">
+      <w:start w:val="1"/>
+      <w:numFmt w:val="lowerLetter"/>
+      <w:lvlText w:val="%2."/>
+      <w:lvlJc w:val="left"/>
+      <w:pPr>
+        <w:ind w:left="1440" w:hanging="360"/>
+      </w:pPr>
+    </w:lvl>
+    <w:lvl w:ilvl="2" w:tplc="0419001B" w:tentative="1">
+      <w:start w:val="1"/>
+      <w:numFmt w:val="lowerRoman"/>
+      <w:lvlText w:val="%3."/>
+      <w:lvlJc w:val="right"/>
+      <w:pPr>
+        <w:ind w:left="2160" w:hanging="180"/>
+      </w:pPr>
+    </w:lvl>
+    <w:lvl w:ilvl="3" w:tplc="0419000F" w:tentative="1">
+      <w:start w:val="1"/>
+      <w:numFmt w:val="decimal"/>
+      <w:lvlText w:val="%4."/>
+      <w:lvlJc w:val="left"/>
+      <w:pPr>
+        <w:ind w:left="2880" w:hanging="360"/>
+      </w:pPr>
+    </w:lvl>
+    <w:lvl w:ilvl="4" w:tplc="04190019" w:tentative="1">
+      <w:start w:val="1"/>
+      <w:numFmt w:val="lowerLetter"/>
+      <w:lvlText w:val="%5."/>
+      <w:lvlJc w:val="left"/>
+      <w:pPr>
+        <w:ind w:left="3600" w:hanging="360"/>
+      </w:pPr>
+    </w:lvl>
+    <w:lvl w:ilvl="5" w:tplc="0419001B" w:tentative="1">
+      <w:start w:val="1"/>
+      <w:numFmt w:val="lowerRoman"/>
+      <w:lvlText w:val="%6."/>
+      <w:lvlJc w:val="right"/>
+      <w:pPr>
+        <w:ind w:left="4320" w:hanging="180"/>
+      </w:pPr>
+    </w:lvl>
+    <w:lvl w:ilvl="6" w:tplc="0419000F" w:tentative="1">
+      <w:start w:val="1"/>
+      <w:numFmt w:val="decimal"/>
+      <w:lvlText w:val="%7."/>
+      <w:lvlJc w:val="left"/>
+      <w:pPr>
+        <w:ind w:left="5040" w:hanging="360"/>
+      </w:pPr>
+    </w:lvl>
+    <w:lvl w:ilvl="7" w:tplc="04190019" w:tentative="1">
+      <w:start w:val="1"/>
+      <w:numFmt w:val="lowerLetter"/>
+      <w:lvlText w:val="%8."/>
+      <w:lvlJc w:val="left"/>
+      <w:pPr>
+        <w:ind w:left="5760" w:hanging="360"/>
+      </w:pPr>
+    </w:lvl>
+    <w:lvl w:ilvl="8" w:tplc="0419001B" w:tentative="1">
+      <w:start w:val="1"/>
+      <w:numFmt w:val="lowerRoman"/>
+      <w:lvlText w:val="%9."/>
+      <w:lvlJc w:val="right"/>
+      <w:pPr>
+        <w:ind w:left="6480" w:hanging="180"/>
+      </w:pPr>
+    </w:lvl>
+  </w:abstractNum>
   <w:num w:numId="1">
-    <w:abstractNumId w:val="0"/>
+    <w:abstractNumId w:val="1"/>
   </w:num>
   <w:num w:numId="2">
+    <w:abstractNumId w:val="4"/>
+  </w:num>
+  <w:num w:numId="3">
+    <w:abstractNumId w:val="2"/>
+  </w:num>
+  <w:num w:numId="4">
     <w:abstractNumId w:val="3"/>
   </w:num>
-  <w:num w:numId="3">
-    <w:abstractNumId w:val="1"/>
+  <w:num w:numId="5">
+    <w:abstractNumId w:val="5"/>
   </w:num>
-  <w:num w:numId="4">
-    <w:abstractNumId w:val="2"/>
+  <w:num w:numId="6">
+    <w:abstractNumId w:val="0"/>
   </w:num>
 </w:numbering>
 </file>
@@ -2409,6 +3876,50 @@
       <w:color w:val="4F81BD" w:themeColor="accent1"/>
     </w:rPr>
   </w:style>
+  <w:style w:type="paragraph" w:styleId="Header">
+    <w:name w:val="header"/>
+    <w:basedOn w:val="Normal"/>
+    <w:link w:val="HeaderChar"/>
+    <w:uiPriority w:val="99"/>
+    <w:unhideWhenUsed/>
+    <w:rsid w:val="00F5174E"/>
+    <w:pPr>
+      <w:tabs>
+        <w:tab w:val="center" w:pos="4677"/>
+        <w:tab w:val="right" w:pos="9355"/>
+      </w:tabs>
+      <w:spacing w:after="0" w:line="240" w:lineRule="auto"/>
+    </w:pPr>
+  </w:style>
+  <w:style w:type="character" w:customStyle="1" w:styleId="HeaderChar">
+    <w:name w:val="Header Char"/>
+    <w:basedOn w:val="DefaultParagraphFont"/>
+    <w:link w:val="Header"/>
+    <w:uiPriority w:val="99"/>
+    <w:rsid w:val="00F5174E"/>
+  </w:style>
+  <w:style w:type="paragraph" w:styleId="Footer">
+    <w:name w:val="footer"/>
+    <w:basedOn w:val="Normal"/>
+    <w:link w:val="FooterChar"/>
+    <w:uiPriority w:val="99"/>
+    <w:unhideWhenUsed/>
+    <w:rsid w:val="00F5174E"/>
+    <w:pPr>
+      <w:tabs>
+        <w:tab w:val="center" w:pos="4677"/>
+        <w:tab w:val="right" w:pos="9355"/>
+      </w:tabs>
+      <w:spacing w:after="0" w:line="240" w:lineRule="auto"/>
+    </w:pPr>
+  </w:style>
+  <w:style w:type="character" w:customStyle="1" w:styleId="FooterChar">
+    <w:name w:val="Footer Char"/>
+    <w:basedOn w:val="DefaultParagraphFont"/>
+    <w:link w:val="Footer"/>
+    <w:uiPriority w:val="99"/>
+    <w:rsid w:val="00F5174E"/>
+  </w:style>
 </w:styles>
 </file>
 
@@ -2761,6 +4272,50 @@
       <w:color w:val="4F81BD" w:themeColor="accent1"/>
     </w:rPr>
   </w:style>
+  <w:style w:type="paragraph" w:styleId="Header">
+    <w:name w:val="header"/>
+    <w:basedOn w:val="Normal"/>
+    <w:link w:val="HeaderChar"/>
+    <w:uiPriority w:val="99"/>
+    <w:unhideWhenUsed/>
+    <w:rsid w:val="00F5174E"/>
+    <w:pPr>
+      <w:tabs>
+        <w:tab w:val="center" w:pos="4677"/>
+        <w:tab w:val="right" w:pos="9355"/>
+      </w:tabs>
+      <w:spacing w:after="0" w:line="240" w:lineRule="auto"/>
+    </w:pPr>
+  </w:style>
+  <w:style w:type="character" w:customStyle="1" w:styleId="HeaderChar">
+    <w:name w:val="Header Char"/>
+    <w:basedOn w:val="DefaultParagraphFont"/>
+    <w:link w:val="Header"/>
+    <w:uiPriority w:val="99"/>
+    <w:rsid w:val="00F5174E"/>
+  </w:style>
+  <w:style w:type="paragraph" w:styleId="Footer">
+    <w:name w:val="footer"/>
+    <w:basedOn w:val="Normal"/>
+    <w:link w:val="FooterChar"/>
+    <w:uiPriority w:val="99"/>
+    <w:unhideWhenUsed/>
+    <w:rsid w:val="00F5174E"/>
+    <w:pPr>
+      <w:tabs>
+        <w:tab w:val="center" w:pos="4677"/>
+        <w:tab w:val="right" w:pos="9355"/>
+      </w:tabs>
+      <w:spacing w:after="0" w:line="240" w:lineRule="auto"/>
+    </w:pPr>
+  </w:style>
+  <w:style w:type="character" w:customStyle="1" w:styleId="FooterChar">
+    <w:name w:val="Footer Char"/>
+    <w:basedOn w:val="DefaultParagraphFont"/>
+    <w:link w:val="Footer"/>
+    <w:uiPriority w:val="99"/>
+    <w:rsid w:val="00F5174E"/>
+  </w:style>
 </w:styles>
 </file>
 

</xml_diff>

<commit_message>
PCRE filtering feature described
</commit_message>
<xml_diff>
--- a/docs/HQ.docx
+++ b/docs/HQ.docx
@@ -183,7 +183,6 @@
           <w:rFonts w:ascii="Courier New" w:hAnsi="Courier New" w:cs="Courier New"/>
         </w:rPr>
       </w:pPr>
-      <w:proofErr w:type="gramStart"/>
       <w:r>
         <w:rPr>
           <w:rFonts w:ascii="Courier New" w:hAnsi="Courier New" w:cs="Courier New"/>
@@ -192,7 +191,6 @@
         </w:rPr>
         <w:t>for</w:t>
       </w:r>
-      <w:proofErr w:type="gramEnd"/>
       <w:r>
         <w:rPr>
           <w:rFonts w:ascii="Courier New" w:hAnsi="Courier New" w:cs="Courier New"/>
@@ -265,16 +263,7 @@
         <w:t xml:space="preserve"> (пути к файлам, каталогам, значения хэшей, собственно строки для вычисления по ним хэша)</w:t>
       </w:r>
       <w:r>
-        <w:t xml:space="preserve">. </w:t>
-      </w:r>
-      <w:r>
-        <w:t>Строка</w:t>
-      </w:r>
-      <w:r>
-        <w:t xml:space="preserve"> должна </w:t>
-      </w:r>
-      <w:r>
-        <w:t>быть как в апострофах (одиночных кавычках), так и в обычных кавычках (двойных кавычках). В запросах передаваемых через командную строку должны использоваться апострофы (понятно почему), в запросах из файлов можно использовать любые кавычки.</w:t>
+        <w:t>. Строка должна быть как в апострофах (одиночных кавычках), так и в обычных кавычках (двойных кавычках). В запросах передаваемых через командную строку должны использоваться апострофы (понятно почему), в запросах из файлов можно использовать любые кавычки.</w:t>
       </w:r>
     </w:p>
     <w:p>
@@ -490,37 +479,12 @@
           <w:lang w:val="en-US"/>
         </w:rPr>
       </w:pPr>
-      <w:proofErr w:type="gramStart"/>
-      <w:r>
-        <w:rPr>
-          <w:rFonts w:ascii="Courier New" w:hAnsi="Courier New" w:cs="Courier New"/>
-          <w:lang w:val="en-US"/>
-        </w:rPr>
-        <w:t>let</w:t>
-      </w:r>
-      <w:proofErr w:type="gramEnd"/>
-      <w:r>
-        <w:rPr>
-          <w:rFonts w:ascii="Courier New" w:hAnsi="Courier New" w:cs="Courier New"/>
-          <w:lang w:val="en-US"/>
-        </w:rPr>
-        <w:t xml:space="preserve"> s.md5 = ‘202CB962AC59075B964B07152D234B70’, </w:t>
-      </w:r>
-      <w:proofErr w:type="spellStart"/>
-      <w:r>
-        <w:rPr>
-          <w:rFonts w:ascii="Courier New" w:hAnsi="Courier New" w:cs="Courier New"/>
-          <w:lang w:val="en-US"/>
-        </w:rPr>
-        <w:t>s.min</w:t>
-      </w:r>
-      <w:proofErr w:type="spellEnd"/>
-      <w:r>
-        <w:rPr>
-          <w:rFonts w:ascii="Courier New" w:hAnsi="Courier New" w:cs="Courier New"/>
-          <w:lang w:val="en-US"/>
-        </w:rPr>
-        <w:t xml:space="preserve"> = 3</w:t>
+      <w:r>
+        <w:rPr>
+          <w:rFonts w:ascii="Courier New" w:hAnsi="Courier New" w:cs="Courier New"/>
+          <w:lang w:val="en-US"/>
+        </w:rPr>
+        <w:t>let s.md5 = ‘202CB962AC59075B964B07152D234B70’, s.min = 3</w:t>
       </w:r>
     </w:p>
     <w:p>
@@ -557,7 +521,6 @@
       </w:r>
     </w:p>
     <w:p>
-      <w:proofErr w:type="gramStart"/>
       <w:r>
         <w:rPr>
           <w:rFonts w:ascii="Courier New" w:hAnsi="Courier New" w:cs="Courier New"/>
@@ -566,7 +529,6 @@
         </w:rPr>
         <w:t>where</w:t>
       </w:r>
-      <w:proofErr w:type="gramEnd"/>
       <w:r>
         <w:t xml:space="preserve"> </w:t>
       </w:r>
@@ -895,11 +857,6 @@
       </w:r>
     </w:p>
     <w:p>
-      <w:pPr>
-        <w:rPr>
-          <w:lang w:val="en-US"/>
-        </w:rPr>
-      </w:pPr>
       <w:r>
         <w:t>Для группировки частей выражения (изменения порядка выполнения условных операторов) могут быть использованы круглые скобки.</w:t>
       </w:r>
@@ -927,51 +884,12 @@
           <w:lang w:val="en-US"/>
         </w:rPr>
       </w:pPr>
-      <w:proofErr w:type="gramStart"/>
-      <w:r>
-        <w:rPr>
-          <w:rFonts w:ascii="Courier New" w:hAnsi="Courier New" w:cs="Courier New"/>
-          <w:lang w:val="en-US"/>
-        </w:rPr>
-        <w:t>where</w:t>
-      </w:r>
-      <w:proofErr w:type="gramEnd"/>
-      <w:r>
-        <w:rPr>
-          <w:rFonts w:ascii="Courier New" w:hAnsi="Courier New" w:cs="Courier New"/>
-          <w:lang w:val="en-US"/>
-        </w:rPr>
-        <w:t xml:space="preserve"> (f.md5 == ‘</w:t>
-      </w:r>
-      <w:r>
-        <w:rPr>
-          <w:rFonts w:ascii="Courier New" w:hAnsi="Courier New" w:cs="Courier New"/>
-          <w:lang w:val="en-US"/>
-        </w:rPr>
-        <w:t>202CB962AC59075B964B07152D234B70</w:t>
-      </w:r>
-      <w:r>
-        <w:rPr>
-          <w:rFonts w:ascii="Courier New" w:hAnsi="Courier New" w:cs="Courier New"/>
-          <w:lang w:val="en-US"/>
-        </w:rPr>
-        <w:t xml:space="preserve">’ and </w:t>
-      </w:r>
-      <w:proofErr w:type="spellStart"/>
-      <w:r>
-        <w:rPr>
-          <w:rFonts w:ascii="Courier New" w:hAnsi="Courier New" w:cs="Courier New"/>
-          <w:lang w:val="en-US"/>
-        </w:rPr>
-        <w:t>f.limit</w:t>
-      </w:r>
-      <w:proofErr w:type="spellEnd"/>
-      <w:r>
-        <w:rPr>
-          <w:rFonts w:ascii="Courier New" w:hAnsi="Courier New" w:cs="Courier New"/>
-          <w:lang w:val="en-US"/>
-        </w:rPr>
-        <w:t xml:space="preserve"> == 100) or </w:t>
+      <w:r>
+        <w:rPr>
+          <w:rFonts w:ascii="Courier New" w:hAnsi="Courier New" w:cs="Courier New"/>
+          <w:lang w:val="en-US"/>
+        </w:rPr>
+        <w:t xml:space="preserve">where (f.md5 == ‘202CB962AC59075B964B07152D234B70’ and f.limit == 100) or </w:t>
       </w:r>
       <w:r>
         <w:rPr>
@@ -980,7 +898,6 @@
         </w:rPr>
         <w:t>(</w:t>
       </w:r>
-      <w:proofErr w:type="spellStart"/>
       <w:r>
         <w:rPr>
           <w:rFonts w:ascii="Courier New" w:hAnsi="Courier New" w:cs="Courier New"/>
@@ -993,15 +910,7 @@
           <w:rFonts w:ascii="Courier New" w:hAnsi="Courier New" w:cs="Courier New"/>
           <w:lang w:val="en-US"/>
         </w:rPr>
-        <w:t>offset</w:t>
-      </w:r>
-      <w:proofErr w:type="spellEnd"/>
-      <w:r>
-        <w:rPr>
-          <w:rFonts w:ascii="Courier New" w:hAnsi="Courier New" w:cs="Courier New"/>
-          <w:lang w:val="en-US"/>
-        </w:rPr>
-        <w:t xml:space="preserve"> == 10 and f.md4 == ‘C58CDA49F00748A3BC0FCFA511D516CB’)</w:t>
+        <w:t>offset == 10 and f.md4 == ‘C58CDA49F00748A3BC0FCFA511D516CB’)</w:t>
       </w:r>
     </w:p>
     <w:p>
@@ -1091,7 +1000,6 @@
           <w:lang w:val="en-US"/>
         </w:rPr>
       </w:pPr>
-      <w:proofErr w:type="gramStart"/>
       <w:r>
         <w:rPr>
           <w:rFonts w:ascii="Courier New" w:hAnsi="Courier New" w:cs="Courier New"/>
@@ -1100,7 +1008,6 @@
         </w:rPr>
         <w:t>for</w:t>
       </w:r>
-      <w:proofErr w:type="gramEnd"/>
       <w:r>
         <w:rPr>
           <w:rFonts w:ascii="Courier New" w:hAnsi="Courier New" w:cs="Courier New"/>
@@ -1345,7 +1252,6 @@
           <w:lang w:val="en-US"/>
         </w:rPr>
       </w:pPr>
-      <w:proofErr w:type="gramStart"/>
       <w:r>
         <w:rPr>
           <w:rFonts w:ascii="Courier New" w:hAnsi="Courier New" w:cs="Courier New"/>
@@ -1354,7 +1260,6 @@
         </w:rPr>
         <w:t>for</w:t>
       </w:r>
-      <w:proofErr w:type="gramEnd"/>
       <w:r>
         <w:rPr>
           <w:rFonts w:ascii="Courier New" w:hAnsi="Courier New" w:cs="Courier New"/>
@@ -1608,7 +1513,6 @@
       <w:r>
         <w:t xml:space="preserve"> (атрибут </w:t>
       </w:r>
-      <w:proofErr w:type="spellStart"/>
       <w:r>
         <w:rPr>
           <w:b/>
@@ -1616,7 +1520,6 @@
         </w:rPr>
         <w:t>dict</w:t>
       </w:r>
-      <w:proofErr w:type="spellEnd"/>
       <w:r>
         <w:t>)</w:t>
       </w:r>
@@ -1738,23 +1641,13 @@
           <w:lang w:val="en-US"/>
         </w:rPr>
       </w:pPr>
-      <w:proofErr w:type="gramStart"/>
-      <w:r>
-        <w:rPr>
-          <w:rFonts w:ascii="Courier New" w:hAnsi="Courier New" w:cs="Courier New"/>
-          <w:b/>
-          <w:lang w:val="en-US"/>
-        </w:rPr>
-        <w:t>for</w:t>
-      </w:r>
-      <w:proofErr w:type="gramEnd"/>
-      <w:r>
-        <w:rPr>
-          <w:rFonts w:ascii="Courier New" w:hAnsi="Courier New" w:cs="Courier New"/>
-          <w:b/>
-          <w:lang w:val="en-US"/>
-        </w:rPr>
-        <w:t xml:space="preserve"> file</w:t>
+      <w:r>
+        <w:rPr>
+          <w:rFonts w:ascii="Courier New" w:hAnsi="Courier New" w:cs="Courier New"/>
+          <w:b/>
+          <w:lang w:val="en-US"/>
+        </w:rPr>
+        <w:t>for file</w:t>
       </w:r>
       <w:r>
         <w:rPr>
@@ -1976,10 +1869,7 @@
         <w:t xml:space="preserve"> </w:t>
       </w:r>
       <w:r>
-        <w:t xml:space="preserve">используется для </w:t>
-      </w:r>
-      <w:r>
-        <w:t>определения той части файла, по которой производится валидация или для которой вычисляется хэш. Если опущено, то используется весь файл целиком.</w:t>
+        <w:t>используется для определения той части файла, по которой производится валидация или для которой вычисляется хэш. Если опущено, то используется весь файл целиком.</w:t>
       </w:r>
       <w:r>
         <w:t xml:space="preserve"> Атрибуты могут быть следующие:</w:t>
@@ -2329,23 +2219,13 @@
           <w:lang w:val="en-US"/>
         </w:rPr>
       </w:pPr>
-      <w:proofErr w:type="gramStart"/>
-      <w:r>
-        <w:rPr>
-          <w:rFonts w:ascii="Courier New" w:hAnsi="Courier New" w:cs="Courier New"/>
-          <w:b/>
-          <w:lang w:val="en-US"/>
-        </w:rPr>
-        <w:t>for</w:t>
-      </w:r>
-      <w:proofErr w:type="gramEnd"/>
-      <w:r>
-        <w:rPr>
-          <w:rFonts w:ascii="Courier New" w:hAnsi="Courier New" w:cs="Courier New"/>
-          <w:b/>
-          <w:lang w:val="en-US"/>
-        </w:rPr>
-        <w:t xml:space="preserve"> file</w:t>
+      <w:r>
+        <w:rPr>
+          <w:rFonts w:ascii="Courier New" w:hAnsi="Courier New" w:cs="Courier New"/>
+          <w:b/>
+          <w:lang w:val="en-US"/>
+        </w:rPr>
+        <w:t>for file</w:t>
       </w:r>
       <w:r>
         <w:rPr>
@@ -2360,18 +2240,8 @@
           <w:b/>
           <w:lang w:val="en-US"/>
         </w:rPr>
-        <w:t xml:space="preserve">from </w:t>
-      </w:r>
-      <w:proofErr w:type="spellStart"/>
-      <w:r>
-        <w:rPr>
-          <w:rFonts w:ascii="Courier New" w:hAnsi="Courier New" w:cs="Courier New"/>
-          <w:b/>
-          <w:lang w:val="en-US"/>
-        </w:rPr>
-        <w:t>dir</w:t>
-      </w:r>
-      <w:proofErr w:type="spellEnd"/>
+        <w:t>from dir</w:t>
+      </w:r>
       <w:r>
         <w:rPr>
           <w:rFonts w:ascii="Courier New" w:hAnsi="Courier New" w:cs="Courier New"/>
@@ -2450,7 +2320,6 @@
         </w:rPr>
         <w:t>&gt; [</w:t>
       </w:r>
-      <w:proofErr w:type="spellStart"/>
       <w:r>
         <w:rPr>
           <w:rFonts w:ascii="Courier New" w:hAnsi="Courier New" w:cs="Courier New"/>
@@ -2459,7 +2328,6 @@
         </w:rPr>
         <w:t>withsubs</w:t>
       </w:r>
-      <w:proofErr w:type="spellEnd"/>
       <w:r>
         <w:rPr>
           <w:rFonts w:ascii="Courier New" w:hAnsi="Courier New" w:cs="Courier New"/>
@@ -2470,10 +2338,7 @@
     </w:p>
     <w:p>
       <w:r>
-        <w:t>Такие запросы предназначены либо для вычисления хэша</w:t>
-      </w:r>
-      <w:r>
-        <w:t xml:space="preserve"> файлов в каталоге(ах)</w:t>
+        <w:t>Такие запросы предназначены либо для вычисления хэша файлов в каталоге(ах)</w:t>
       </w:r>
       <w:r>
         <w:t xml:space="preserve"> — после </w:t>
@@ -2556,10 +2421,7 @@
         <w:t>Имя файла</w:t>
       </w:r>
       <w:r>
-        <w:t xml:space="preserve"> </w:t>
-      </w:r>
-      <w:r>
-        <w:t xml:space="preserve">(атрибут </w:t>
+        <w:t xml:space="preserve"> (атрибут </w:t>
       </w:r>
       <w:r>
         <w:rPr>
@@ -2718,13 +2580,7 @@
         <w:t xml:space="preserve">— </w:t>
       </w:r>
       <w:r>
-        <w:t xml:space="preserve">имеет смысл только при </w:t>
-      </w:r>
-      <w:r>
-        <w:t>поиске</w:t>
-      </w:r>
-      <w:r>
-        <w:t xml:space="preserve"> файла.</w:t>
+        <w:t>имеет смысл только при поиске файла.</w:t>
       </w:r>
     </w:p>
     <w:p>
@@ -2775,7 +2631,6 @@
       <w:r>
         <w:t xml:space="preserve">Опция </w:t>
       </w:r>
-      <w:proofErr w:type="spellStart"/>
       <w:r>
         <w:rPr>
           <w:rFonts w:ascii="Courier New" w:hAnsi="Courier New" w:cs="Courier New"/>
@@ -2784,7 +2639,6 @@
         </w:rPr>
         <w:t>withsubs</w:t>
       </w:r>
-      <w:proofErr w:type="spellEnd"/>
       <w:r>
         <w:t xml:space="preserve"> </w:t>
       </w:r>
@@ -2793,9 +2647,76 @@
       </w:r>
       <w:r>
         <w:t xml:space="preserve"> вложенные каталоги (по умолчанию выключена).</w:t>
+      </w:r>
+    </w:p>
+    <w:p>
+      <w:r>
+        <w:t>Для фильтрации файлов по имени и</w:t>
+      </w:r>
+      <w:r>
+        <w:t>/</w:t>
+      </w:r>
+      <w:r>
+        <w:t>или</w:t>
+      </w:r>
+      <w:r>
+        <w:t xml:space="preserve"> </w:t>
+      </w:r>
+      <w:r>
+        <w:t xml:space="preserve">пути могут быть использованы </w:t>
+      </w:r>
+      <w:r>
+        <w:rPr>
+          <w:lang w:val="en-US"/>
+        </w:rPr>
+        <w:t>Perl</w:t>
+      </w:r>
+      <w:r>
+        <w:t xml:space="preserve"> </w:t>
+      </w:r>
+      <w:r>
+        <w:t>совместимые регулярные выражения</w:t>
+      </w:r>
+      <w:r>
+        <w:t xml:space="preserve"> (</w:t>
+      </w:r>
+      <w:r>
+        <w:rPr>
+          <w:lang w:val="en-US"/>
+        </w:rPr>
+        <w:t>PCRE</w:t>
       </w:r>
       <w:bookmarkStart w:id="0" w:name="_GoBack"/>
       <w:bookmarkEnd w:id="0"/>
+      <w:r>
+        <w:t>)</w:t>
+      </w:r>
+      <w:r>
+        <w:t xml:space="preserve">. Для фильтрации файлов по регулярным выражениям используются условные операторы </w:t>
+      </w:r>
+      <w:r>
+        <w:rPr>
+          <w:rFonts w:ascii="Courier New" w:hAnsi="Courier New" w:cs="Courier New"/>
+          <w:b/>
+        </w:rPr>
+        <w:t>~</w:t>
+      </w:r>
+      <w:r>
+        <w:t xml:space="preserve"> </w:t>
+      </w:r>
+      <w:r>
+        <w:t xml:space="preserve">и </w:t>
+      </w:r>
+      <w:r>
+        <w:rPr>
+          <w:rFonts w:ascii="Courier New" w:hAnsi="Courier New" w:cs="Courier New"/>
+          <w:b/>
+        </w:rPr>
+        <w:t>!~</w:t>
+      </w:r>
+      <w:r>
+        <w:t>.</w:t>
+      </w:r>
     </w:p>
     <w:sectPr>
       <w:footerReference w:type="default" r:id="rId8"/>

</xml_diff>

<commit_message>
set keyword replaced by let
</commit_message>
<xml_diff>
--- a/docs/HQ.docx
+++ b/docs/HQ.docx
@@ -181,6 +181,7 @@
       <w:pPr>
         <w:rPr>
           <w:rFonts w:ascii="Courier New" w:hAnsi="Courier New" w:cs="Courier New"/>
+          <w:lang w:val="en-US"/>
         </w:rPr>
       </w:pPr>
       <w:r>
@@ -194,6 +195,7 @@
       <w:r>
         <w:rPr>
           <w:rFonts w:ascii="Courier New" w:hAnsi="Courier New" w:cs="Courier New"/>
+          <w:lang w:val="en-US"/>
         </w:rPr>
         <w:t xml:space="preserve"> … </w:t>
       </w:r>
@@ -208,11 +210,17 @@
       <w:r>
         <w:rPr>
           <w:rFonts w:ascii="Courier New" w:hAnsi="Courier New" w:cs="Courier New"/>
+          <w:lang w:val="en-US"/>
         </w:rPr>
         <w:t xml:space="preserve"> …;</w:t>
       </w:r>
     </w:p>
     <w:p>
+      <w:pPr>
+        <w:rPr>
+          <w:lang w:val="en-US"/>
+        </w:rPr>
+      </w:pPr>
       <w:r>
         <w:t>или</w:t>
       </w:r>
@@ -221,19 +229,29 @@
       <w:pPr>
         <w:rPr>
           <w:rFonts w:ascii="Courier New" w:hAnsi="Courier New" w:cs="Courier New"/>
-        </w:rPr>
-      </w:pPr>
-      <w:r>
-        <w:rPr>
-          <w:rFonts w:ascii="Courier New" w:hAnsi="Courier New" w:cs="Courier New"/>
-          <w:b/>
-          <w:lang w:val="en-US"/>
-        </w:rPr>
-        <w:t>set</w:t>
-      </w:r>
-      <w:r>
-        <w:rPr>
-          <w:rFonts w:ascii="Courier New" w:hAnsi="Courier New" w:cs="Courier New"/>
+          <w:lang w:val="en-US"/>
+        </w:rPr>
+      </w:pPr>
+      <w:r>
+        <w:rPr>
+          <w:rFonts w:ascii="Courier New" w:hAnsi="Courier New" w:cs="Courier New"/>
+          <w:b/>
+          <w:lang w:val="en-US"/>
+        </w:rPr>
+        <w:t>l</w:t>
+      </w:r>
+      <w:r>
+        <w:rPr>
+          <w:rFonts w:ascii="Courier New" w:hAnsi="Courier New" w:cs="Courier New"/>
+          <w:b/>
+          <w:lang w:val="en-US"/>
+        </w:rPr>
+        <w:t>et</w:t>
+      </w:r>
+      <w:r>
+        <w:rPr>
+          <w:rFonts w:ascii="Courier New" w:hAnsi="Courier New" w:cs="Courier New"/>
+          <w:lang w:val="en-US"/>
         </w:rPr>
         <w:t xml:space="preserve"> </w:t>
       </w:r>
@@ -247,6 +265,7 @@
       <w:r>
         <w:rPr>
           <w:rFonts w:ascii="Courier New" w:hAnsi="Courier New" w:cs="Courier New"/>
+          <w:lang w:val="en-US"/>
         </w:rPr>
         <w:t xml:space="preserve"> </w:t>
       </w:r>
@@ -261,6 +280,7 @@
       <w:r>
         <w:rPr>
           <w:rFonts w:ascii="Courier New" w:hAnsi="Courier New" w:cs="Courier New"/>
+          <w:lang w:val="en-US"/>
         </w:rPr>
         <w:t xml:space="preserve"> </w:t>
       </w:r>
@@ -274,6 +294,7 @@
       <w:r>
         <w:rPr>
           <w:rFonts w:ascii="Courier New" w:hAnsi="Courier New" w:cs="Courier New"/>
+          <w:lang w:val="en-US"/>
         </w:rPr>
         <w:t>;</w:t>
       </w:r>
@@ -333,11 +354,6 @@
       </w:r>
     </w:p>
     <w:p>
-      <w:pPr>
-        <w:rPr>
-          <w:lang w:val="en-US"/>
-        </w:rPr>
-      </w:pPr>
       <w:r>
         <w:t xml:space="preserve">В инструкциях после </w:t>
       </w:r>
@@ -408,7 +424,15 @@
           <w:b/>
           <w:lang w:val="en-US"/>
         </w:rPr>
-        <w:t>set</w:t>
+        <w:t>l</w:t>
+      </w:r>
+      <w:r>
+        <w:rPr>
+          <w:rFonts w:ascii="Courier New" w:hAnsi="Courier New" w:cs="Courier New"/>
+          <w:b/>
+          <w:lang w:val="en-US"/>
+        </w:rPr>
+        <w:t>et</w:t>
       </w:r>
       <w:r>
         <w:rPr>
@@ -1247,79 +1271,74 @@
       <w:pPr>
         <w:rPr>
           <w:rFonts w:ascii="Courier New" w:hAnsi="Courier New" w:cs="Courier New"/>
-          <w:lang w:val="en-US"/>
-        </w:rPr>
-      </w:pPr>
-      <w:r>
-        <w:rPr>
-          <w:rFonts w:ascii="Courier New" w:hAnsi="Courier New" w:cs="Courier New"/>
-          <w:b/>
-          <w:lang w:val="en-US"/>
-        </w:rPr>
-        <w:t>set</w:t>
-      </w:r>
-      <w:r>
-        <w:rPr>
-          <w:rFonts w:ascii="Courier New" w:hAnsi="Courier New" w:cs="Courier New"/>
-          <w:b/>
-        </w:rPr>
-        <w:t xml:space="preserve"> </w:t>
-      </w:r>
-      <w:r>
-        <w:rPr>
-          <w:rFonts w:ascii="Courier New" w:hAnsi="Courier New" w:cs="Courier New"/>
-        </w:rPr>
-        <w:t>&lt;</w:t>
-      </w:r>
-      <w:r>
-        <w:rPr>
-          <w:rFonts w:ascii="Courier New" w:hAnsi="Courier New" w:cs="Courier New"/>
-        </w:rPr>
-        <w:t>переменная</w:t>
-      </w:r>
-      <w:r>
-        <w:rPr>
-          <w:rFonts w:ascii="Courier New" w:hAnsi="Courier New" w:cs="Courier New"/>
-        </w:rPr>
-        <w:t>&gt;</w:t>
-      </w:r>
-      <w:r>
-        <w:rPr>
-          <w:rFonts w:ascii="Courier New" w:hAnsi="Courier New" w:cs="Courier New"/>
-        </w:rPr>
-        <w:t xml:space="preserve"> </w:t>
-      </w:r>
-      <w:r>
-        <w:rPr>
-          <w:rFonts w:ascii="Courier New" w:hAnsi="Courier New" w:cs="Courier New"/>
-        </w:rPr>
-        <w:t xml:space="preserve">= </w:t>
-      </w:r>
-      <w:r>
-        <w:rPr>
-          <w:rFonts w:ascii="Courier New" w:hAnsi="Courier New" w:cs="Courier New"/>
-        </w:rPr>
-        <w:t>'&lt;</w:t>
-      </w:r>
-      <w:r>
-        <w:rPr>
-          <w:rFonts w:ascii="Courier New" w:hAnsi="Courier New" w:cs="Courier New"/>
-        </w:rPr>
-        <w:t>строка</w:t>
-      </w:r>
-      <w:r>
-        <w:rPr>
-          <w:rFonts w:ascii="Courier New" w:hAnsi="Courier New" w:cs="Courier New"/>
-        </w:rPr>
-        <w:t>&gt;';</w:t>
-      </w:r>
-    </w:p>
-    <w:p>
-      <w:r>
-        <w:t>На определенную в этом запросе переменную, точнее данные, определяемые этой переменной, можно ссылаться в других запросах.</w:t>
+        </w:rPr>
+      </w:pPr>
+      <w:r>
+        <w:rPr>
+          <w:rFonts w:ascii="Courier New" w:hAnsi="Courier New" w:cs="Courier New"/>
+          <w:b/>
+          <w:lang w:val="en-US"/>
+        </w:rPr>
+        <w:t>l</w:t>
       </w:r>
       <w:bookmarkStart w:id="0" w:name="_GoBack"/>
       <w:bookmarkEnd w:id="0"/>
+      <w:r>
+        <w:rPr>
+          <w:rFonts w:ascii="Courier New" w:hAnsi="Courier New" w:cs="Courier New"/>
+          <w:b/>
+          <w:lang w:val="en-US"/>
+        </w:rPr>
+        <w:t>et</w:t>
+      </w:r>
+      <w:r>
+        <w:rPr>
+          <w:rFonts w:ascii="Courier New" w:hAnsi="Courier New" w:cs="Courier New"/>
+          <w:b/>
+        </w:rPr>
+        <w:t xml:space="preserve"> </w:t>
+      </w:r>
+      <w:r>
+        <w:rPr>
+          <w:rFonts w:ascii="Courier New" w:hAnsi="Courier New" w:cs="Courier New"/>
+        </w:rPr>
+        <w:t>&lt;</w:t>
+      </w:r>
+      <w:r>
+        <w:rPr>
+          <w:rFonts w:ascii="Courier New" w:hAnsi="Courier New" w:cs="Courier New"/>
+        </w:rPr>
+        <w:t>переменная</w:t>
+      </w:r>
+      <w:r>
+        <w:rPr>
+          <w:rFonts w:ascii="Courier New" w:hAnsi="Courier New" w:cs="Courier New"/>
+        </w:rPr>
+        <w:t>&gt;</w:t>
+      </w:r>
+      <w:r>
+        <w:rPr>
+          <w:rFonts w:ascii="Courier New" w:hAnsi="Courier New" w:cs="Courier New"/>
+        </w:rPr>
+        <w:t xml:space="preserve"> = '&lt;</w:t>
+      </w:r>
+      <w:r>
+        <w:rPr>
+          <w:rFonts w:ascii="Courier New" w:hAnsi="Courier New" w:cs="Courier New"/>
+        </w:rPr>
+        <w:t>строка</w:t>
+      </w:r>
+      <w:r>
+        <w:rPr>
+          <w:rFonts w:ascii="Courier New" w:hAnsi="Courier New" w:cs="Courier New"/>
+        </w:rPr>
+        <w:t>&gt;';</w:t>
+      </w:r>
+    </w:p>
+    <w:p>
+      <w:r>
+        <w:t>На определенную в этом запросе переменную, точнее данные, определяемые этой переменной, можно ссылаться в других запросах.</w:t>
+      </w:r>
     </w:p>
     <w:p>
       <w:pPr>

</xml_diff>